<commit_message>
*docs +transitioned to translify +updated system screenshots
</commit_message>
<xml_diff>
--- a/documentation/BARAKA_MULUMIA___IST___THESIS.docx
+++ b/documentation/BARAKA_MULUMIA___IST___THESIS.docx
@@ -16,13 +16,13 @@
       </w:pPr>
       <w:r>
         <w:rPr>
-          <w:rFonts w:ascii="Times New Roman" w:hAnsi="Times New Roman" w:cs="Times New Roman"/>
+          <w:rFonts w:ascii="Bahnschrift" w:hAnsi="Bahnschrift" w:cs="Times New Roman"/>
           <w:b/>
           <w:bCs/>
           <w:sz w:val="72"/>
           <w:szCs w:val="72"/>
         </w:rPr>
-        <w:t>XpressKenya</w:t>
+        <w:t>Translify</w:t>
       </w:r>
     </w:p>
     <w:p>
@@ -984,15 +984,16 @@
           <w:sz w:val="24"/>
           <w:szCs w:val="24"/>
         </w:rPr>
-        <w:t>Good things happen when people can move, whether across town or toward their dreams. Opportunities appear, open up and become a reality, Xpress</w:t>
-      </w:r>
-      <w:r>
-        <w:rPr>
-          <w:rFonts w:ascii="Times New Roman" w:hAnsi="Times New Roman" w:cs="Times New Roman"/>
-          <w:sz w:val="24"/>
-          <w:szCs w:val="24"/>
-        </w:rPr>
-        <w:t>Kenya</w:t>
+        <w:t xml:space="preserve">Good things happen when people can move, whether across town or toward their dreams. Opportunities appear, open up and become a reality, </w:t>
+      </w:r>
+      <w:r>
+        <w:rPr>
+          <w:rFonts w:ascii="Bahnschrift" w:hAnsi="Bahnschrift" w:cs="Times New Roman"/>
+          <w:b/>
+          <w:sz w:val="24"/>
+          <w:szCs w:val="24"/>
+        </w:rPr>
+        <w:t>Translify</w:t>
       </w:r>
       <w:r>
         <w:rPr>
@@ -1047,11 +1048,20 @@
       </w:pPr>
       <w:r>
         <w:rPr>
-          <w:rFonts w:ascii="Times New Roman" w:hAnsi="Times New Roman" w:cs="Times New Roman"/>
-          <w:sz w:val="24"/>
-          <w:szCs w:val="24"/>
-        </w:rPr>
-        <w:t>XpressKenya, completely replaces phone calls, emails, and haggling using transparent pricing and instant booking. Get your products in the move in less than five minutes</w:t>
+          <w:rFonts w:ascii="Bahnschrift" w:hAnsi="Bahnschrift" w:cs="Times New Roman"/>
+          <w:b/>
+          <w:sz w:val="24"/>
+          <w:szCs w:val="24"/>
+        </w:rPr>
+        <w:t>Translify</w:t>
+      </w:r>
+      <w:r>
+        <w:rPr>
+          <w:rFonts w:ascii="Times New Roman" w:hAnsi="Times New Roman" w:cs="Times New Roman"/>
+          <w:sz w:val="24"/>
+          <w:szCs w:val="24"/>
+        </w:rPr>
+        <w:t>, completely replaces phone calls, emails, and haggling using transparent pricing and instant booking. Get your products in the move in less than five minutes</w:t>
       </w:r>
       <w:r>
         <w:rPr>
@@ -1818,7 +1828,24 @@
           <w:sz w:val="24"/>
           <w:szCs w:val="24"/>
         </w:rPr>
-        <w:t xml:space="preserve">Table 5.3 – XpressKenya certified Driver’s </w:t>
+        <w:t xml:space="preserve">Table 5.3 – </w:t>
+      </w:r>
+      <w:r>
+        <w:rPr>
+          <w:rFonts w:ascii="Bahnschrift" w:hAnsi="Bahnschrift" w:cs="Times New Roman"/>
+          <w:b/>
+          <w:sz w:val="24"/>
+          <w:szCs w:val="24"/>
+        </w:rPr>
+        <w:t>Translify</w:t>
+      </w:r>
+      <w:r>
+        <w:rPr>
+          <w:rFonts w:ascii="Times New Roman" w:hAnsi="Times New Roman" w:cs="Times New Roman"/>
+          <w:sz w:val="24"/>
+          <w:szCs w:val="24"/>
+        </w:rPr>
+        <w:t xml:space="preserve"> certified Driver’s </w:t>
       </w:r>
       <w:r>
         <w:rPr>
@@ -11756,7 +11783,15 @@
           <w:sz w:val="24"/>
           <w:szCs w:val="24"/>
         </w:rPr>
-        <w:t>The project is scheduled to be developed between 23</w:t>
+        <w:t xml:space="preserve">The project is scheduled to be developed between </w:t>
+      </w:r>
+      <w:r>
+        <w:rPr>
+          <w:rFonts w:ascii="Times New Roman" w:hAnsi="Times New Roman" w:cs="Times New Roman"/>
+          <w:sz w:val="24"/>
+          <w:szCs w:val="24"/>
+        </w:rPr>
+        <w:t>1</w:t>
       </w:r>
       <w:r>
         <w:rPr>
@@ -11765,15 +11800,47 @@
           <w:szCs w:val="24"/>
           <w:vertAlign w:val="superscript"/>
         </w:rPr>
-        <w:t>rd</w:t>
-      </w:r>
-      <w:r>
-        <w:rPr>
-          <w:rFonts w:ascii="Times New Roman" w:hAnsi="Times New Roman" w:cs="Times New Roman"/>
-          <w:sz w:val="24"/>
-          <w:szCs w:val="24"/>
-        </w:rPr>
-        <w:t xml:space="preserve"> November 2020 and 10</w:t>
+        <w:t>st</w:t>
+      </w:r>
+      <w:r>
+        <w:rPr>
+          <w:rFonts w:ascii="Times New Roman" w:hAnsi="Times New Roman" w:cs="Times New Roman"/>
+          <w:sz w:val="24"/>
+          <w:szCs w:val="24"/>
+        </w:rPr>
+        <w:t xml:space="preserve"> </w:t>
+      </w:r>
+      <w:r>
+        <w:rPr>
+          <w:rFonts w:ascii="Times New Roman" w:hAnsi="Times New Roman" w:cs="Times New Roman"/>
+          <w:sz w:val="24"/>
+          <w:szCs w:val="24"/>
+        </w:rPr>
+        <w:t>December</w:t>
+      </w:r>
+      <w:r>
+        <w:rPr>
+          <w:rFonts w:ascii="Times New Roman" w:hAnsi="Times New Roman" w:cs="Times New Roman"/>
+          <w:sz w:val="24"/>
+          <w:szCs w:val="24"/>
+        </w:rPr>
+        <w:t xml:space="preserve"> 2020 and </w:t>
+      </w:r>
+      <w:r>
+        <w:rPr>
+          <w:rFonts w:ascii="Times New Roman" w:hAnsi="Times New Roman" w:cs="Times New Roman"/>
+          <w:sz w:val="24"/>
+          <w:szCs w:val="24"/>
+        </w:rPr>
+        <w:t>3</w:t>
+      </w:r>
+      <w:r>
+        <w:rPr>
+          <w:rFonts w:ascii="Times New Roman" w:hAnsi="Times New Roman" w:cs="Times New Roman"/>
+          <w:sz w:val="24"/>
+          <w:szCs w:val="24"/>
+        </w:rPr>
+        <w:t>0</w:t>
       </w:r>
       <w:r>
         <w:rPr>
@@ -11790,7 +11857,23 @@
           <w:sz w:val="24"/>
           <w:szCs w:val="24"/>
         </w:rPr>
-        <w:t xml:space="preserve"> February 2021, after deployment of the app, operations, maintenance and feature updating will be done </w:t>
+        <w:t xml:space="preserve"> </w:t>
+      </w:r>
+      <w:r>
+        <w:rPr>
+          <w:rFonts w:ascii="Times New Roman" w:hAnsi="Times New Roman" w:cs="Times New Roman"/>
+          <w:sz w:val="24"/>
+          <w:szCs w:val="24"/>
+        </w:rPr>
+        <w:t>April</w:t>
+      </w:r>
+      <w:r>
+        <w:rPr>
+          <w:rFonts w:ascii="Times New Roman" w:hAnsi="Times New Roman" w:cs="Times New Roman"/>
+          <w:sz w:val="24"/>
+          <w:szCs w:val="24"/>
+        </w:rPr>
+        <w:t xml:space="preserve"> 2021, after deployment of the app, operations, maintenance and feature updating will be done </w:t>
       </w:r>
       <w:r>
         <w:rPr>
@@ -11812,7 +11895,7 @@
     <w:p>
       <w:pPr>
         <w:spacing w:line="360" w:lineRule="auto"/>
-        <w:jc w:val="both"/>
+        <w:jc w:val="center"/>
         <w:rPr>
           <w:rFonts w:ascii="Times New Roman" w:hAnsi="Times New Roman" w:cs="Times New Roman"/>
           <w:sz w:val="32"/>
@@ -11825,9 +11908,9 @@
           <w:noProof/>
         </w:rPr>
         <w:drawing>
-          <wp:inline distT="0" distB="0" distL="0" distR="0" wp14:anchorId="0CCCC6DE" wp14:editId="691603B9">
-            <wp:extent cx="5943600" cy="3721735"/>
-            <wp:effectExtent l="0" t="0" r="0" b="0"/>
+          <wp:inline distT="0" distB="0" distL="0" distR="0" wp14:anchorId="0CCCC6DE" wp14:editId="0CB51704">
+            <wp:extent cx="5943600" cy="3441686"/>
+            <wp:effectExtent l="0" t="0" r="0" b="6985"/>
             <wp:docPr id="2" name="Picture 2"/>
             <wp:cNvGraphicFramePr>
               <a:graphicFrameLocks xmlns:a="http://schemas.openxmlformats.org/drawingml/2006/main" noChangeAspect="1"/>
@@ -11836,11 +11919,17 @@
               <a:graphicData uri="http://schemas.openxmlformats.org/drawingml/2006/picture">
                 <pic:pic xmlns:pic="http://schemas.openxmlformats.org/drawingml/2006/picture">
                   <pic:nvPicPr>
-                    <pic:cNvPr id="1" name=""/>
+                    <pic:cNvPr id="2" name="Picture 2"/>
                     <pic:cNvPicPr/>
                   </pic:nvPicPr>
                   <pic:blipFill>
-                    <a:blip r:embed="rId10"/>
+                    <a:blip r:embed="rId10">
+                      <a:extLst>
+                        <a:ext uri="{28A0092B-C50C-407E-A947-70E740481C1C}">
+                          <a14:useLocalDpi xmlns:a14="http://schemas.microsoft.com/office/drawing/2010/main" val="0"/>
+                        </a:ext>
+                      </a:extLst>
+                    </a:blip>
                     <a:stretch>
                       <a:fillRect/>
                     </a:stretch>
@@ -11848,7 +11937,7 @@
                   <pic:spPr>
                     <a:xfrm>
                       <a:off x="0" y="0"/>
-                      <a:ext cx="5943600" cy="3721735"/>
+                      <a:ext cx="5943600" cy="3441686"/>
                     </a:xfrm>
                     <a:prstGeom prst="rect">
                       <a:avLst/>
@@ -12989,7 +13078,24 @@
           <w:sz w:val="24"/>
           <w:szCs w:val="24"/>
         </w:rPr>
-        <w:t>There XpressKenya app aims to solve a number of problems faced by the current systems</w:t>
+        <w:t xml:space="preserve">There </w:t>
+      </w:r>
+      <w:r>
+        <w:rPr>
+          <w:rFonts w:ascii="Bahnschrift" w:hAnsi="Bahnschrift" w:cs="Times New Roman"/>
+          <w:b/>
+          <w:sz w:val="24"/>
+          <w:szCs w:val="24"/>
+        </w:rPr>
+        <w:t>Translify</w:t>
+      </w:r>
+      <w:r>
+        <w:rPr>
+          <w:rFonts w:ascii="Times New Roman" w:hAnsi="Times New Roman" w:cs="Times New Roman"/>
+          <w:sz w:val="24"/>
+          <w:szCs w:val="24"/>
+        </w:rPr>
+        <w:t xml:space="preserve"> app aims to solve a number of problems faced by the current systems</w:t>
       </w:r>
       <w:r>
         <w:rPr>
@@ -14259,30 +14365,48 @@
       </w:pPr>
       <w:r>
         <w:rPr>
-          <w:rFonts w:ascii="Times New Roman" w:hAnsi="Times New Roman" w:cs="Times New Roman"/>
-          <w:sz w:val="24"/>
-          <w:szCs w:val="24"/>
-        </w:rPr>
-        <w:t>XpressKenya also aims to become a driving force for traditional freight forwarders as it will encourage them to embrace innovations and deliver better logistic services by having a custom software solution for their business integrated into the existing IT systems.</w:t>
-      </w:r>
-    </w:p>
-    <w:p>
-      <w:pPr>
-        <w:spacing w:line="360" w:lineRule="auto"/>
-        <w:jc w:val="both"/>
-        <w:rPr>
-          <w:rFonts w:ascii="Times New Roman" w:hAnsi="Times New Roman" w:cs="Times New Roman"/>
-          <w:sz w:val="24"/>
-          <w:szCs w:val="24"/>
-        </w:rPr>
-      </w:pPr>
-      <w:r>
-        <w:rPr>
-          <w:rFonts w:ascii="Times New Roman" w:hAnsi="Times New Roman" w:cs="Times New Roman"/>
-          <w:sz w:val="24"/>
-          <w:szCs w:val="24"/>
-        </w:rPr>
-        <w:t xml:space="preserve">XpressKenya </w:t>
+          <w:rFonts w:ascii="Bahnschrift" w:hAnsi="Bahnschrift" w:cs="Times New Roman"/>
+          <w:b/>
+          <w:sz w:val="24"/>
+          <w:szCs w:val="24"/>
+        </w:rPr>
+        <w:t>Translify</w:t>
+      </w:r>
+      <w:r>
+        <w:rPr>
+          <w:rFonts w:ascii="Times New Roman" w:hAnsi="Times New Roman" w:cs="Times New Roman"/>
+          <w:sz w:val="24"/>
+          <w:szCs w:val="24"/>
+        </w:rPr>
+        <w:t xml:space="preserve"> also aims to become a driving force for traditional freight forwarders as it will encourage them to embrace innovations and deliver better logistic services by having a custom software solution for their business integrated into the existing IT systems.</w:t>
+      </w:r>
+    </w:p>
+    <w:p>
+      <w:pPr>
+        <w:spacing w:line="360" w:lineRule="auto"/>
+        <w:jc w:val="both"/>
+        <w:rPr>
+          <w:rFonts w:ascii="Times New Roman" w:hAnsi="Times New Roman" w:cs="Times New Roman"/>
+          <w:sz w:val="24"/>
+          <w:szCs w:val="24"/>
+        </w:rPr>
+      </w:pPr>
+      <w:r>
+        <w:rPr>
+          <w:rFonts w:ascii="Bahnschrift" w:hAnsi="Bahnschrift" w:cs="Times New Roman"/>
+          <w:b/>
+          <w:sz w:val="24"/>
+          <w:szCs w:val="24"/>
+        </w:rPr>
+        <w:t>Translify</w:t>
+      </w:r>
+      <w:r>
+        <w:rPr>
+          <w:rFonts w:ascii="Times New Roman" w:hAnsi="Times New Roman" w:cs="Times New Roman"/>
+          <w:sz w:val="24"/>
+          <w:szCs w:val="24"/>
+        </w:rPr>
+        <w:t xml:space="preserve"> </w:t>
       </w:r>
       <w:r>
         <w:rPr>
@@ -14395,7 +14519,26 @@
           <w:szCs w:val="24"/>
           <w:shd w:val="clear" w:color="auto" w:fill="FFFFFF"/>
         </w:rPr>
-        <w:t xml:space="preserve"> XpressKenya will be committed </w:t>
+        <w:t xml:space="preserve"> </w:t>
+      </w:r>
+      <w:r>
+        <w:rPr>
+          <w:rFonts w:ascii="Bahnschrift" w:hAnsi="Bahnschrift" w:cs="Times New Roman"/>
+          <w:b/>
+          <w:sz w:val="24"/>
+          <w:szCs w:val="24"/>
+          <w:shd w:val="clear" w:color="auto" w:fill="FFFFFF"/>
+        </w:rPr>
+        <w:t>Translify</w:t>
+      </w:r>
+      <w:r>
+        <w:rPr>
+          <w:rFonts w:ascii="Times New Roman" w:hAnsi="Times New Roman" w:cs="Times New Roman"/>
+          <w:sz w:val="24"/>
+          <w:szCs w:val="24"/>
+          <w:shd w:val="clear" w:color="auto" w:fill="FFFFFF"/>
+        </w:rPr>
+        <w:t xml:space="preserve"> will be committed </w:t>
       </w:r>
       <w:r>
         <w:rPr>
@@ -18474,11 +18617,20 @@
       </w:r>
       <w:r>
         <w:rPr>
-          <w:rFonts w:ascii="Times New Roman" w:hAnsi="Times New Roman" w:cs="Times New Roman"/>
-          <w:sz w:val="24"/>
-          <w:szCs w:val="24"/>
-        </w:rPr>
-        <w:t xml:space="preserve">XpressKenya </w:t>
+          <w:rFonts w:ascii="Bahnschrift" w:hAnsi="Bahnschrift" w:cs="Times New Roman"/>
+          <w:b/>
+          <w:sz w:val="24"/>
+          <w:szCs w:val="24"/>
+        </w:rPr>
+        <w:t>Translify</w:t>
+      </w:r>
+      <w:r>
+        <w:rPr>
+          <w:rFonts w:ascii="Times New Roman" w:hAnsi="Times New Roman" w:cs="Times New Roman"/>
+          <w:sz w:val="24"/>
+          <w:szCs w:val="24"/>
+        </w:rPr>
+        <w:t xml:space="preserve"> </w:t>
       </w:r>
       <w:r>
         <w:rPr>
@@ -28358,9 +28510,9 @@
           <w:noProof/>
         </w:rPr>
         <w:drawing>
-          <wp:inline distT="0" distB="0" distL="0" distR="0" wp14:anchorId="5C3EAF3C" wp14:editId="12428116">
-            <wp:extent cx="5943600" cy="2222500"/>
-            <wp:effectExtent l="0" t="0" r="0" b="6350"/>
+          <wp:inline distT="0" distB="0" distL="0" distR="0" wp14:anchorId="5C3EAF3C" wp14:editId="35426A7E">
+            <wp:extent cx="4982845" cy="3124200"/>
+            <wp:effectExtent l="0" t="0" r="8255" b="0"/>
             <wp:docPr id="4" name="Picture 4"/>
             <wp:cNvGraphicFramePr>
               <a:graphicFrameLocks xmlns:a="http://schemas.openxmlformats.org/drawingml/2006/main" noChangeAspect="1"/>
@@ -28369,167 +28521,11 @@
               <a:graphicData uri="http://schemas.openxmlformats.org/drawingml/2006/picture">
                 <pic:pic xmlns:pic="http://schemas.openxmlformats.org/drawingml/2006/picture">
                   <pic:nvPicPr>
-                    <pic:cNvPr id="1" name=""/>
+                    <pic:cNvPr id="4" name="Picture 4"/>
                     <pic:cNvPicPr/>
                   </pic:nvPicPr>
                   <pic:blipFill>
-                    <a:blip r:embed="rId20"/>
-                    <a:stretch>
-                      <a:fillRect/>
-                    </a:stretch>
-                  </pic:blipFill>
-                  <pic:spPr>
-                    <a:xfrm>
-                      <a:off x="0" y="0"/>
-                      <a:ext cx="5943600" cy="2222500"/>
-                    </a:xfrm>
-                    <a:prstGeom prst="rect">
-                      <a:avLst/>
-                    </a:prstGeom>
-                  </pic:spPr>
-                </pic:pic>
-              </a:graphicData>
-            </a:graphic>
-          </wp:inline>
-        </w:drawing>
-      </w:r>
-    </w:p>
-    <w:p>
-      <w:pPr>
-        <w:spacing w:line="360" w:lineRule="auto"/>
-        <w:jc w:val="both"/>
-        <w:rPr>
-          <w:rFonts w:ascii="Times New Roman" w:hAnsi="Times New Roman" w:cs="Times New Roman"/>
-          <w:b/>
-          <w:bCs/>
-          <w:i/>
-          <w:iCs/>
-          <w:sz w:val="20"/>
-          <w:szCs w:val="20"/>
-        </w:rPr>
-      </w:pPr>
-      <w:r>
-        <w:rPr>
-          <w:rFonts w:ascii="Times New Roman" w:hAnsi="Times New Roman" w:cs="Times New Roman"/>
-          <w:b/>
-          <w:bCs/>
-          <w:i/>
-          <w:iCs/>
-          <w:sz w:val="20"/>
-          <w:szCs w:val="20"/>
-        </w:rPr>
-        <w:t>Figure 5.2 Database connection code sample.</w:t>
-      </w:r>
-    </w:p>
-    <w:p>
-      <w:pPr>
-        <w:spacing w:line="360" w:lineRule="auto"/>
-        <w:jc w:val="both"/>
-        <w:rPr>
-          <w:rFonts w:ascii="Times New Roman" w:hAnsi="Times New Roman" w:cs="Times New Roman"/>
-          <w:sz w:val="24"/>
-          <w:szCs w:val="24"/>
-        </w:rPr>
-      </w:pPr>
-    </w:p>
-    <w:p>
-      <w:pPr>
-        <w:pStyle w:val="Heading2"/>
-        <w:rPr>
-          <w:rFonts w:ascii="Times New Roman" w:hAnsi="Times New Roman" w:cs="Times New Roman"/>
-          <w:sz w:val="36"/>
-          <w:szCs w:val="36"/>
-        </w:rPr>
-      </w:pPr>
-      <w:bookmarkStart w:id="65" w:name="_Toc67249021"/>
-      <w:r>
-        <w:rPr>
-          <w:rFonts w:ascii="Times New Roman" w:hAnsi="Times New Roman" w:cs="Times New Roman"/>
-          <w:sz w:val="36"/>
-          <w:szCs w:val="36"/>
-        </w:rPr>
-        <w:t>5.3</w:t>
-      </w:r>
-      <w:r>
-        <w:rPr>
-          <w:rFonts w:ascii="Times New Roman" w:hAnsi="Times New Roman" w:cs="Times New Roman"/>
-          <w:sz w:val="36"/>
-          <w:szCs w:val="36"/>
-        </w:rPr>
-        <w:tab/>
-      </w:r>
-      <w:r>
-        <w:rPr>
-          <w:rFonts w:ascii="Times New Roman" w:hAnsi="Times New Roman" w:cs="Times New Roman"/>
-          <w:sz w:val="36"/>
-          <w:szCs w:val="36"/>
-        </w:rPr>
-        <w:t>System screen shots</w:t>
-      </w:r>
-      <w:bookmarkEnd w:id="65"/>
-    </w:p>
-    <w:p>
-      <w:pPr>
-        <w:pStyle w:val="Heading3"/>
-        <w:rPr>
-          <w:rFonts w:ascii="Times New Roman" w:hAnsi="Times New Roman" w:cs="Times New Roman"/>
-        </w:rPr>
-      </w:pPr>
-      <w:bookmarkStart w:id="66" w:name="_Toc67249022"/>
-      <w:r>
-        <w:rPr>
-          <w:rFonts w:ascii="Times New Roman" w:hAnsi="Times New Roman" w:cs="Times New Roman"/>
-        </w:rPr>
-        <w:t>5.3.1</w:t>
-      </w:r>
-      <w:r>
-        <w:rPr>
-          <w:rFonts w:ascii="Times New Roman" w:hAnsi="Times New Roman" w:cs="Times New Roman"/>
-        </w:rPr>
-        <w:tab/>
-      </w:r>
-      <w:r>
-        <w:rPr>
-          <w:rFonts w:ascii="Times New Roman" w:hAnsi="Times New Roman" w:cs="Times New Roman"/>
-        </w:rPr>
-        <w:t>Main Activity page</w:t>
-      </w:r>
-      <w:bookmarkEnd w:id="66"/>
-    </w:p>
-    <w:p>
-      <w:pPr>
-        <w:spacing w:line="360" w:lineRule="auto"/>
-        <w:jc w:val="center"/>
-        <w:rPr>
-          <w:rFonts w:ascii="Times New Roman" w:hAnsi="Times New Roman" w:cs="Times New Roman"/>
-          <w:sz w:val="24"/>
-          <w:szCs w:val="24"/>
-        </w:rPr>
-      </w:pPr>
-      <w:r>
-        <w:rPr>
-          <w:rFonts w:ascii="Times New Roman" w:hAnsi="Times New Roman" w:cs="Times New Roman"/>
-          <w:noProof/>
-          <w:sz w:val="24"/>
-          <w:szCs w:val="24"/>
-        </w:rPr>
-        <w:drawing>
-          <wp:inline distT="0" distB="0" distL="0" distR="0" wp14:anchorId="52938C0A" wp14:editId="72A0C0C2">
-            <wp:extent cx="5943600" cy="3038475"/>
-            <wp:effectExtent l="190500" t="190500" r="190500" b="200025"/>
-            <wp:docPr id="11" name="Picture 11"/>
-            <wp:cNvGraphicFramePr>
-              <a:graphicFrameLocks xmlns:a="http://schemas.openxmlformats.org/drawingml/2006/main" noChangeAspect="1"/>
-            </wp:cNvGraphicFramePr>
-            <a:graphic xmlns:a="http://schemas.openxmlformats.org/drawingml/2006/main">
-              <a:graphicData uri="http://schemas.openxmlformats.org/drawingml/2006/picture">
-                <pic:pic xmlns:pic="http://schemas.openxmlformats.org/drawingml/2006/picture">
-                  <pic:nvPicPr>
-                    <pic:cNvPr id="11" name="Picture 11"/>
-                    <pic:cNvPicPr/>
-                  </pic:nvPicPr>
-                  <pic:blipFill>
-                    <a:blip r:embed="rId21" cstate="print">
+                    <a:blip r:embed="rId20">
                       <a:extLst>
                         <a:ext uri="{28A0092B-C50C-407E-A947-70E740481C1C}">
                           <a14:useLocalDpi xmlns:a14="http://schemas.microsoft.com/office/drawing/2010/main" val="0"/>
@@ -28543,21 +28539,11 @@
                   <pic:spPr>
                     <a:xfrm>
                       <a:off x="0" y="0"/>
-                      <a:ext cx="5943600" cy="3038475"/>
+                      <a:ext cx="4983451" cy="3124580"/>
                     </a:xfrm>
                     <a:prstGeom prst="rect">
                       <a:avLst/>
                     </a:prstGeom>
-                    <a:ln>
-                      <a:noFill/>
-                    </a:ln>
-                    <a:effectLst>
-                      <a:outerShdw blurRad="190500" algn="tl" rotWithShape="0">
-                        <a:srgbClr val="000000">
-                          <a:alpha val="70000"/>
-                        </a:srgbClr>
-                      </a:outerShdw>
-                    </a:effectLst>
                   </pic:spPr>
                 </pic:pic>
               </a:graphicData>
@@ -28568,37 +28554,491 @@
     </w:p>
     <w:p>
       <w:pPr>
-        <w:pStyle w:val="Heading3"/>
-        <w:rPr>
-          <w:rFonts w:ascii="Times New Roman" w:hAnsi="Times New Roman" w:cs="Times New Roman"/>
-        </w:rPr>
-      </w:pPr>
-      <w:bookmarkStart w:id="67" w:name="_Toc67249023"/>
-      <w:r>
-        <w:rPr>
-          <w:rFonts w:ascii="Times New Roman" w:hAnsi="Times New Roman" w:cs="Times New Roman"/>
+        <w:spacing w:line="360" w:lineRule="auto"/>
+        <w:jc w:val="both"/>
+        <w:rPr>
+          <w:rFonts w:ascii="Times New Roman" w:hAnsi="Times New Roman" w:cs="Times New Roman"/>
+          <w:b/>
+          <w:bCs/>
+          <w:i/>
+          <w:iCs/>
+          <w:sz w:val="20"/>
+          <w:szCs w:val="20"/>
+        </w:rPr>
+      </w:pPr>
+      <w:r>
+        <w:rPr>
+          <w:rFonts w:ascii="Times New Roman" w:hAnsi="Times New Roman" w:cs="Times New Roman"/>
+          <w:b/>
+          <w:bCs/>
+          <w:i/>
+          <w:iCs/>
+          <w:sz w:val="20"/>
+          <w:szCs w:val="20"/>
+        </w:rPr>
+        <w:t>Figure 5.2 Database connection code sample.</w:t>
+      </w:r>
+    </w:p>
+    <w:p>
+      <w:pPr>
+        <w:spacing w:line="360" w:lineRule="auto"/>
+        <w:jc w:val="both"/>
+        <w:rPr>
+          <w:rFonts w:ascii="Times New Roman" w:hAnsi="Times New Roman" w:cs="Times New Roman"/>
+          <w:sz w:val="24"/>
+          <w:szCs w:val="24"/>
+        </w:rPr>
+      </w:pPr>
+    </w:p>
+    <w:p>
+      <w:pPr>
+        <w:spacing w:line="360" w:lineRule="auto"/>
+        <w:jc w:val="both"/>
+        <w:rPr>
+          <w:rFonts w:ascii="Times New Roman" w:hAnsi="Times New Roman" w:cs="Times New Roman"/>
+        </w:rPr>
+      </w:pPr>
+    </w:p>
+    <w:p>
+      <w:pPr>
+        <w:spacing w:line="360" w:lineRule="auto"/>
+        <w:jc w:val="both"/>
+        <w:rPr>
+          <w:rFonts w:ascii="Times New Roman" w:hAnsi="Times New Roman" w:cs="Times New Roman"/>
+        </w:rPr>
+      </w:pPr>
+    </w:p>
+    <w:p>
+      <w:pPr>
+        <w:spacing w:line="360" w:lineRule="auto"/>
+        <w:jc w:val="both"/>
+        <w:rPr>
+          <w:rFonts w:ascii="Times New Roman" w:hAnsi="Times New Roman" w:cs="Times New Roman"/>
+        </w:rPr>
+      </w:pPr>
+    </w:p>
+    <w:p>
+      <w:pPr>
+        <w:spacing w:line="360" w:lineRule="auto"/>
+        <w:jc w:val="both"/>
+        <w:rPr>
+          <w:rFonts w:ascii="Times New Roman" w:hAnsi="Times New Roman" w:cs="Times New Roman"/>
+        </w:rPr>
+      </w:pPr>
+    </w:p>
+    <w:p>
+      <w:pPr>
+        <w:spacing w:line="360" w:lineRule="auto"/>
+        <w:jc w:val="both"/>
+        <w:rPr>
+          <w:rFonts w:ascii="Times New Roman" w:hAnsi="Times New Roman" w:cs="Times New Roman"/>
+        </w:rPr>
+      </w:pPr>
+    </w:p>
+    <w:p>
+      <w:pPr>
+        <w:spacing w:line="360" w:lineRule="auto"/>
+        <w:jc w:val="both"/>
+        <w:rPr>
+          <w:rFonts w:ascii="Times New Roman" w:hAnsi="Times New Roman" w:cs="Times New Roman"/>
+        </w:rPr>
+      </w:pPr>
+    </w:p>
+    <w:p>
+      <w:pPr>
+        <w:spacing w:line="360" w:lineRule="auto"/>
+        <w:jc w:val="both"/>
+        <w:rPr>
+          <w:rFonts w:ascii="Times New Roman" w:hAnsi="Times New Roman" w:cs="Times New Roman"/>
+        </w:rPr>
+      </w:pPr>
+    </w:p>
+    <w:p>
+      <w:pPr>
+        <w:spacing w:line="360" w:lineRule="auto"/>
+        <w:jc w:val="both"/>
+        <w:rPr>
+          <w:rFonts w:ascii="Times New Roman" w:hAnsi="Times New Roman" w:cs="Times New Roman"/>
+        </w:rPr>
+        <w:sectPr>
+          <w:footerReference w:type="first" r:id="rId21"/>
+          <w:type w:val="continuous"/>
+          <w:pgSz w:w="12240" w:h="15840"/>
+          <w:pgMar w:top="720" w:right="720" w:bottom="720" w:left="720" w:header="720" w:footer="720" w:gutter="0"/>
+          <w:cols w:space="720"/>
+          <w:docGrid w:linePitch="360"/>
+        </w:sectPr>
+      </w:pPr>
+    </w:p>
+    <w:p>
+      <w:pPr>
+        <w:spacing w:line="360" w:lineRule="auto"/>
+        <w:jc w:val="both"/>
+        <w:rPr>
+          <w:rFonts w:ascii="Times New Roman" w:hAnsi="Times New Roman" w:cs="Times New Roman"/>
+        </w:rPr>
+      </w:pPr>
+    </w:p>
+    <w:p>
+      <w:pPr>
+        <w:pStyle w:val="Heading1"/>
+        <w:spacing w:line="360" w:lineRule="auto"/>
+        <w:jc w:val="center"/>
+        <w:rPr>
+          <w:rFonts w:ascii="Times New Roman" w:hAnsi="Times New Roman" w:cs="Times New Roman"/>
+          <w:sz w:val="40"/>
+          <w:szCs w:val="40"/>
+        </w:rPr>
+      </w:pPr>
+      <w:bookmarkStart w:id="65" w:name="_Toc67249028"/>
+      <w:r>
+        <w:rPr>
+          <w:rFonts w:ascii="Times New Roman" w:hAnsi="Times New Roman" w:cs="Times New Roman"/>
+          <w:sz w:val="40"/>
+          <w:szCs w:val="40"/>
+        </w:rPr>
+        <w:t>CHAPTER SIX</w:t>
+      </w:r>
+      <w:r>
+        <w:rPr>
+          <w:rFonts w:ascii="Times New Roman" w:hAnsi="Times New Roman" w:cs="Times New Roman"/>
+          <w:sz w:val="40"/>
+          <w:szCs w:val="40"/>
+        </w:rPr>
+        <w:t xml:space="preserve">: SYSTEM </w:t>
+      </w:r>
+      <w:r>
+        <w:rPr>
+          <w:rFonts w:ascii="Times New Roman" w:hAnsi="Times New Roman" w:cs="Times New Roman"/>
+          <w:sz w:val="40"/>
+          <w:szCs w:val="40"/>
+        </w:rPr>
+        <w:t>IMPLEMENTATION</w:t>
+      </w:r>
+      <w:bookmarkEnd w:id="65"/>
+    </w:p>
+    <w:p>
+      <w:pPr>
+        <w:pStyle w:val="Heading2"/>
+        <w:spacing w:line="360" w:lineRule="auto"/>
+        <w:jc w:val="both"/>
+        <w:rPr>
+          <w:rFonts w:ascii="Times New Roman" w:hAnsi="Times New Roman" w:cs="Times New Roman"/>
+          <w:sz w:val="36"/>
+          <w:szCs w:val="36"/>
+        </w:rPr>
+      </w:pPr>
+      <w:bookmarkStart w:id="66" w:name="_Toc67249029"/>
+      <w:r>
+        <w:rPr>
+          <w:rFonts w:ascii="Times New Roman" w:hAnsi="Times New Roman" w:cs="Times New Roman"/>
+          <w:sz w:val="36"/>
+          <w:szCs w:val="36"/>
+        </w:rPr>
+        <w:t>6.1</w:t>
+      </w:r>
+      <w:r>
+        <w:rPr>
+          <w:rFonts w:ascii="Times New Roman" w:hAnsi="Times New Roman" w:cs="Times New Roman"/>
+          <w:sz w:val="36"/>
+          <w:szCs w:val="36"/>
+        </w:rPr>
+        <w:tab/>
+      </w:r>
+      <w:r>
+        <w:rPr>
+          <w:rFonts w:ascii="Times New Roman" w:hAnsi="Times New Roman" w:cs="Times New Roman"/>
+          <w:sz w:val="36"/>
+          <w:szCs w:val="36"/>
+        </w:rPr>
+        <w:t>INTRODUCTION</w:t>
+      </w:r>
+      <w:bookmarkEnd w:id="66"/>
+    </w:p>
+    <w:p>
+      <w:pPr>
+        <w:spacing w:line="360" w:lineRule="auto"/>
+        <w:jc w:val="both"/>
+        <w:rPr>
+          <w:rFonts w:ascii="Times New Roman" w:hAnsi="Times New Roman" w:cs="Times New Roman"/>
+          <w:sz w:val="24"/>
+          <w:szCs w:val="24"/>
+        </w:rPr>
+      </w:pPr>
+      <w:r>
+        <w:rPr>
+          <w:rFonts w:ascii="Bahnschrift" w:hAnsi="Bahnschrift" w:cs="Times New Roman"/>
+          <w:b/>
+          <w:sz w:val="24"/>
+          <w:szCs w:val="24"/>
+        </w:rPr>
+        <w:t>Translify</w:t>
+      </w:r>
+      <w:r>
+        <w:rPr>
+          <w:rFonts w:ascii="Times New Roman" w:hAnsi="Times New Roman" w:cs="Times New Roman"/>
+          <w:sz w:val="24"/>
+          <w:szCs w:val="24"/>
+        </w:rPr>
+        <w:t xml:space="preserve"> is a web application designed to help improve circulation of industrial goods in the business platform as well as aid in the geographical relocation of businesses and homes. A driver signs up and applies for registration by providing their details like a driving </w:t>
+      </w:r>
+      <w:r>
+        <w:rPr>
+          <w:rFonts w:ascii="Times New Roman" w:hAnsi="Times New Roman" w:cs="Times New Roman"/>
+          <w:sz w:val="24"/>
+          <w:szCs w:val="24"/>
+        </w:rPr>
+        <w:t>license</w:t>
+      </w:r>
+      <w:r>
+        <w:rPr>
+          <w:rFonts w:ascii="Times New Roman" w:hAnsi="Times New Roman" w:cs="Times New Roman"/>
+          <w:sz w:val="24"/>
+          <w:szCs w:val="24"/>
+        </w:rPr>
+        <w:t xml:space="preserve"> number and truck no for their respective trucks.  Shippers or what I would call clients on the other hand are able to sign up and order for a truck to transport their industrial goods or relocate them to wherever they want whenever they want.</w:t>
+      </w:r>
+    </w:p>
+    <w:p>
+      <w:pPr>
+        <w:spacing w:line="360" w:lineRule="auto"/>
+        <w:jc w:val="both"/>
+        <w:rPr>
+          <w:rFonts w:ascii="Times New Roman" w:hAnsi="Times New Roman" w:cs="Times New Roman"/>
+          <w:sz w:val="24"/>
+          <w:szCs w:val="24"/>
+        </w:rPr>
+      </w:pPr>
+      <w:r>
+        <w:rPr>
+          <w:rFonts w:ascii="Times New Roman" w:hAnsi="Times New Roman" w:cs="Times New Roman"/>
+          <w:sz w:val="24"/>
+          <w:szCs w:val="24"/>
+        </w:rPr>
+        <w:t xml:space="preserve">This chapter illustrates the project implementation for developing the </w:t>
+      </w:r>
+      <w:r>
+        <w:rPr>
+          <w:rFonts w:ascii="Bahnschrift" w:hAnsi="Bahnschrift" w:cs="Times New Roman"/>
+          <w:b/>
+          <w:sz w:val="24"/>
+          <w:szCs w:val="24"/>
+        </w:rPr>
+        <w:t>Translify</w:t>
+      </w:r>
+      <w:r>
+        <w:rPr>
+          <w:rFonts w:ascii="Times New Roman" w:hAnsi="Times New Roman" w:cs="Times New Roman"/>
+          <w:sz w:val="24"/>
+          <w:szCs w:val="24"/>
+        </w:rPr>
+        <w:t xml:space="preserve"> Application. The web application is built mostly using an MERN stack (MongoDB, Express, React and NodeJS) architecture</w:t>
+      </w:r>
+      <w:r>
+        <w:rPr>
+          <w:rFonts w:ascii="Times New Roman" w:hAnsi="Times New Roman" w:cs="Times New Roman"/>
+          <w:sz w:val="24"/>
+          <w:szCs w:val="24"/>
+        </w:rPr>
+        <w:t xml:space="preserve"> with the user interface design integrating the use of material design patterns and styled components.</w:t>
+      </w:r>
+      <w:r>
+        <w:rPr>
+          <w:rFonts w:ascii="Times New Roman" w:hAnsi="Times New Roman" w:cs="Times New Roman"/>
+          <w:sz w:val="24"/>
+          <w:szCs w:val="24"/>
+        </w:rPr>
+        <w:t xml:space="preserve"> </w:t>
+      </w:r>
+      <w:r>
+        <w:rPr>
+          <w:rFonts w:ascii="Times New Roman" w:hAnsi="Times New Roman" w:cs="Times New Roman"/>
+          <w:sz w:val="24"/>
+          <w:szCs w:val="24"/>
+        </w:rPr>
+        <w:t xml:space="preserve"> Even though during the designing phase the project was tested a lot on the google chrome browser it has been optimized to run all modern standard web browsers.</w:t>
+      </w:r>
+    </w:p>
+    <w:p>
+      <w:pPr>
+        <w:pStyle w:val="Heading2"/>
+        <w:spacing w:line="360" w:lineRule="auto"/>
+        <w:jc w:val="both"/>
+        <w:rPr>
+          <w:rFonts w:ascii="Times New Roman" w:hAnsi="Times New Roman" w:cs="Times New Roman"/>
+          <w:sz w:val="36"/>
+          <w:szCs w:val="36"/>
+        </w:rPr>
+      </w:pPr>
+      <w:bookmarkStart w:id="67" w:name="_Toc67249030"/>
+      <w:r>
+        <w:rPr>
+          <w:rFonts w:ascii="Times New Roman" w:hAnsi="Times New Roman" w:cs="Times New Roman"/>
+          <w:sz w:val="36"/>
+          <w:szCs w:val="36"/>
+        </w:rPr>
+        <w:t>6.</w:t>
+      </w:r>
+      <w:r>
+        <w:rPr>
+          <w:rFonts w:ascii="Times New Roman" w:hAnsi="Times New Roman" w:cs="Times New Roman"/>
+          <w:sz w:val="36"/>
+          <w:szCs w:val="36"/>
+        </w:rPr>
+        <w:t>1</w:t>
+      </w:r>
+      <w:r>
+        <w:rPr>
+          <w:rFonts w:ascii="Times New Roman" w:hAnsi="Times New Roman" w:cs="Times New Roman"/>
+          <w:sz w:val="36"/>
+          <w:szCs w:val="36"/>
+        </w:rPr>
+        <w:tab/>
+      </w:r>
+      <w:bookmarkEnd w:id="67"/>
+      <w:r>
+        <w:rPr>
+          <w:rFonts w:ascii="Times New Roman" w:hAnsi="Times New Roman" w:cs="Times New Roman"/>
+          <w:sz w:val="36"/>
+          <w:szCs w:val="36"/>
+        </w:rPr>
+        <w:t>User Interface</w:t>
+      </w:r>
+    </w:p>
+    <w:p>
+      <w:pPr>
+        <w:spacing w:line="360" w:lineRule="auto"/>
+        <w:jc w:val="both"/>
+        <w:rPr>
+          <w:rFonts w:ascii="Times New Roman" w:hAnsi="Times New Roman" w:cs="Times New Roman"/>
+          <w:sz w:val="24"/>
+          <w:szCs w:val="24"/>
+        </w:rPr>
+      </w:pPr>
+    </w:p>
+    <w:p>
+      <w:pPr>
+        <w:spacing w:line="360" w:lineRule="auto"/>
+        <w:jc w:val="both"/>
+        <w:rPr>
+          <w:rFonts w:ascii="Times New Roman" w:hAnsi="Times New Roman" w:cs="Times New Roman"/>
+          <w:sz w:val="24"/>
+          <w:szCs w:val="24"/>
+        </w:rPr>
+      </w:pPr>
+    </w:p>
+    <w:p>
+      <w:pPr>
+        <w:spacing w:line="360" w:lineRule="auto"/>
+        <w:jc w:val="both"/>
+        <w:rPr>
+          <w:rFonts w:ascii="Times New Roman" w:hAnsi="Times New Roman" w:cs="Times New Roman"/>
+          <w:sz w:val="24"/>
+          <w:szCs w:val="24"/>
+        </w:rPr>
+      </w:pPr>
+    </w:p>
+    <w:p>
+      <w:pPr>
+        <w:spacing w:line="360" w:lineRule="auto"/>
+        <w:jc w:val="both"/>
+        <w:rPr>
+          <w:rFonts w:ascii="Times New Roman" w:hAnsi="Times New Roman" w:cs="Times New Roman"/>
+          <w:sz w:val="24"/>
+          <w:szCs w:val="24"/>
+        </w:rPr>
+      </w:pPr>
+    </w:p>
+    <w:p>
+      <w:pPr>
+        <w:spacing w:line="360" w:lineRule="auto"/>
+        <w:jc w:val="both"/>
+        <w:rPr>
+          <w:rFonts w:ascii="Times New Roman" w:hAnsi="Times New Roman" w:cs="Times New Roman"/>
+          <w:sz w:val="24"/>
+          <w:szCs w:val="24"/>
+        </w:rPr>
+      </w:pPr>
+    </w:p>
+    <w:p>
+      <w:pPr>
+        <w:spacing w:line="360" w:lineRule="auto"/>
+        <w:jc w:val="both"/>
+        <w:rPr>
+          <w:rFonts w:ascii="Times New Roman" w:hAnsi="Times New Roman" w:cs="Times New Roman"/>
+          <w:sz w:val="24"/>
+          <w:szCs w:val="24"/>
+        </w:rPr>
+      </w:pPr>
+    </w:p>
+    <w:p>
+      <w:pPr>
+        <w:spacing w:line="360" w:lineRule="auto"/>
+        <w:jc w:val="both"/>
+        <w:rPr>
+          <w:rFonts w:ascii="Times New Roman" w:hAnsi="Times New Roman" w:cs="Times New Roman"/>
+          <w:sz w:val="24"/>
+          <w:szCs w:val="24"/>
+        </w:rPr>
+      </w:pPr>
+    </w:p>
+    <w:p>
+      <w:pPr>
+        <w:spacing w:line="360" w:lineRule="auto"/>
+        <w:jc w:val="both"/>
+        <w:rPr>
+          <w:rFonts w:ascii="Times New Roman" w:hAnsi="Times New Roman" w:cs="Times New Roman"/>
+          <w:sz w:val="24"/>
+          <w:szCs w:val="24"/>
+        </w:rPr>
+      </w:pPr>
+    </w:p>
+    <w:p>
+      <w:pPr>
+        <w:spacing w:line="360" w:lineRule="auto"/>
+        <w:jc w:val="both"/>
+        <w:rPr>
+          <w:rFonts w:ascii="Times New Roman" w:hAnsi="Times New Roman" w:cs="Times New Roman"/>
+          <w:sz w:val="24"/>
+          <w:szCs w:val="24"/>
+        </w:rPr>
+      </w:pPr>
+    </w:p>
+    <w:p>
+      <w:pPr>
+        <w:spacing w:line="360" w:lineRule="auto"/>
+        <w:jc w:val="center"/>
+        <w:rPr>
+          <w:rFonts w:ascii="Times New Roman" w:hAnsi="Times New Roman" w:cs="Times New Roman"/>
+          <w:noProof/>
+          <w:sz w:val="24"/>
+          <w:szCs w:val="24"/>
+        </w:rPr>
+      </w:pPr>
+    </w:p>
+    <w:p>
+      <w:pPr>
+        <w:pStyle w:val="Heading2"/>
+        <w:rPr>
+          <w:rFonts w:ascii="Times New Roman" w:hAnsi="Times New Roman" w:cs="Times New Roman"/>
+          <w:sz w:val="32"/>
+          <w:szCs w:val="32"/>
+        </w:rPr>
+      </w:pPr>
+      <w:bookmarkStart w:id="68" w:name="_Hlk68028424"/>
+      <w:r>
+        <w:rPr>
+          <w:rFonts w:ascii="Times New Roman" w:hAnsi="Times New Roman" w:cs="Times New Roman"/>
+          <w:sz w:val="32"/>
+          <w:szCs w:val="32"/>
         </w:rPr>
         <w:lastRenderedPageBreak/>
-        <w:t>5.3.2</w:t>
-      </w:r>
-      <w:r>
-        <w:rPr>
-          <w:rFonts w:ascii="Times New Roman" w:hAnsi="Times New Roman" w:cs="Times New Roman"/>
-        </w:rPr>
-        <w:tab/>
-        <w:t>Sign In</w:t>
-      </w:r>
-      <w:bookmarkEnd w:id="67"/>
-      <w:r>
-        <w:rPr>
-          <w:rFonts w:ascii="Times New Roman" w:hAnsi="Times New Roman" w:cs="Times New Roman"/>
-        </w:rPr>
-        <w:t xml:space="preserve"> </w:t>
-      </w:r>
-    </w:p>
-    <w:p>
-      <w:pPr>
-        <w:pStyle w:val="ListParagraph"/>
+        <w:t>6.1.1 Main activity page</w:t>
+      </w:r>
+    </w:p>
+    <w:bookmarkEnd w:id="68"/>
+    <w:p>
+      <w:pPr>
         <w:spacing w:line="360" w:lineRule="auto"/>
         <w:jc w:val="center"/>
         <w:rPr>
@@ -28615,10 +29055,10 @@
           <w:szCs w:val="24"/>
         </w:rPr>
         <w:drawing>
-          <wp:inline distT="0" distB="0" distL="0" distR="0" wp14:anchorId="7761E41B" wp14:editId="791DD174">
-            <wp:extent cx="3436620" cy="3000375"/>
-            <wp:effectExtent l="971550" t="114300" r="106680" b="180975"/>
-            <wp:docPr id="7" name="Picture 7"/>
+          <wp:inline distT="0" distB="0" distL="0" distR="0" wp14:anchorId="63F1F519" wp14:editId="6D733CB2">
+            <wp:extent cx="5996766" cy="3092450"/>
+            <wp:effectExtent l="152400" t="152400" r="366395" b="355600"/>
+            <wp:docPr id="18" name="Picture 18"/>
             <wp:cNvGraphicFramePr>
               <a:graphicFrameLocks xmlns:a="http://schemas.openxmlformats.org/drawingml/2006/main" noChangeAspect="1"/>
             </wp:cNvGraphicFramePr>
@@ -28626,11 +29066,11 @@
               <a:graphicData uri="http://schemas.openxmlformats.org/drawingml/2006/picture">
                 <pic:pic xmlns:pic="http://schemas.openxmlformats.org/drawingml/2006/picture">
                   <pic:nvPicPr>
-                    <pic:cNvPr id="7" name="Picture 7"/>
+                    <pic:cNvPr id="18" name="Picture 18"/>
                     <pic:cNvPicPr/>
                   </pic:nvPicPr>
                   <pic:blipFill>
-                    <a:blip r:embed="rId22">
+                    <a:blip r:embed="rId22" cstate="print">
                       <a:extLst>
                         <a:ext uri="{28A0092B-C50C-407E-A947-70E740481C1C}">
                           <a14:useLocalDpi xmlns:a14="http://schemas.microsoft.com/office/drawing/2010/main" val="0"/>
@@ -28644,35 +29084,21 @@
                   <pic:spPr>
                     <a:xfrm>
                       <a:off x="0" y="0"/>
-                      <a:ext cx="3477332" cy="3035919"/>
+                      <a:ext cx="6005619" cy="3097015"/>
                     </a:xfrm>
                     <a:prstGeom prst="rect">
                       <a:avLst/>
                     </a:prstGeom>
-                    <a:ln w="127000" cap="rnd">
-                      <a:solidFill>
-                        <a:srgbClr val="FFFFFF"/>
-                      </a:solidFill>
+                    <a:ln>
+                      <a:noFill/>
                     </a:ln>
                     <a:effectLst>
-                      <a:outerShdw blurRad="76200" dist="95250" dir="10500000" sx="97000" sy="23000" kx="900000" algn="br" rotWithShape="0">
-                        <a:srgbClr val="000000">
-                          <a:alpha val="20000"/>
+                      <a:outerShdw blurRad="292100" dist="139700" dir="2700000" algn="tl" rotWithShape="0">
+                        <a:srgbClr val="333333">
+                          <a:alpha val="65000"/>
                         </a:srgbClr>
                       </a:outerShdw>
                     </a:effectLst>
-                    <a:scene3d>
-                      <a:camera prst="orthographicFront"/>
-                      <a:lightRig rig="twoPt" dir="t">
-                        <a:rot lat="0" lon="0" rev="7800000"/>
-                      </a:lightRig>
-                    </a:scene3d>
-                    <a:sp3d contourW="6350">
-                      <a:bevelT w="50800" h="16510"/>
-                      <a:contourClr>
-                        <a:srgbClr val="C0C0C0"/>
-                      </a:contourClr>
-                    </a:sp3d>
                   </pic:spPr>
                 </pic:pic>
               </a:graphicData>
@@ -28683,50 +29109,107 @@
     </w:p>
     <w:p>
       <w:pPr>
-        <w:pStyle w:val="Heading3"/>
-        <w:rPr>
-          <w:rFonts w:ascii="Times New Roman" w:hAnsi="Times New Roman" w:cs="Times New Roman"/>
-        </w:rPr>
-      </w:pPr>
-      <w:bookmarkStart w:id="68" w:name="_Toc67249024"/>
-      <w:r>
-        <w:rPr>
-          <w:rFonts w:ascii="Times New Roman" w:hAnsi="Times New Roman" w:cs="Times New Roman"/>
-        </w:rPr>
-        <w:t>5.3.3</w:t>
-      </w:r>
-      <w:r>
-        <w:rPr>
-          <w:rFonts w:ascii="Times New Roman" w:hAnsi="Times New Roman" w:cs="Times New Roman"/>
-        </w:rPr>
-        <w:tab/>
-        <w:t>Sign Up</w:t>
-      </w:r>
-      <w:bookmarkEnd w:id="68"/>
-    </w:p>
-    <w:p>
-      <w:pPr>
-        <w:pStyle w:val="ListParagraph"/>
-        <w:spacing w:line="360" w:lineRule="auto"/>
+        <w:keepNext/>
+        <w:keepLines/>
+        <w:spacing w:before="40" w:after="0"/>
+        <w:outlineLvl w:val="1"/>
+        <w:rPr>
+          <w:rFonts w:ascii="Times New Roman" w:eastAsiaTheme="majorEastAsia" w:hAnsi="Times New Roman" w:cs="Times New Roman"/>
+          <w:color w:val="2F5496" w:themeColor="accent1" w:themeShade="BF"/>
+          <w:sz w:val="32"/>
+          <w:szCs w:val="32"/>
+        </w:rPr>
+      </w:pPr>
+      <w:r>
+        <w:rPr>
+          <w:rFonts w:ascii="Times New Roman" w:eastAsiaTheme="majorEastAsia" w:hAnsi="Times New Roman" w:cs="Times New Roman"/>
+          <w:color w:val="2F5496" w:themeColor="accent1" w:themeShade="BF"/>
+          <w:sz w:val="32"/>
+          <w:szCs w:val="32"/>
+        </w:rPr>
+        <w:t>6.1.</w:t>
+      </w:r>
+      <w:r>
+        <w:rPr>
+          <w:rFonts w:ascii="Times New Roman" w:eastAsiaTheme="majorEastAsia" w:hAnsi="Times New Roman" w:cs="Times New Roman"/>
+          <w:color w:val="2F5496" w:themeColor="accent1" w:themeShade="BF"/>
+          <w:sz w:val="32"/>
+          <w:szCs w:val="32"/>
+        </w:rPr>
+        <w:t>2</w:t>
+      </w:r>
+      <w:r>
+        <w:rPr>
+          <w:rFonts w:ascii="Times New Roman" w:eastAsiaTheme="majorEastAsia" w:hAnsi="Times New Roman" w:cs="Times New Roman"/>
+          <w:color w:val="2F5496" w:themeColor="accent1" w:themeShade="BF"/>
+          <w:sz w:val="32"/>
+          <w:szCs w:val="32"/>
+        </w:rPr>
+        <w:t xml:space="preserve"> </w:t>
+      </w:r>
+      <w:r>
+        <w:rPr>
+          <w:rFonts w:ascii="Times New Roman" w:eastAsiaTheme="majorEastAsia" w:hAnsi="Times New Roman" w:cs="Times New Roman"/>
+          <w:color w:val="2F5496" w:themeColor="accent1" w:themeShade="BF"/>
+          <w:sz w:val="32"/>
+          <w:szCs w:val="32"/>
+        </w:rPr>
+        <w:t>User decision</w:t>
+      </w:r>
+      <w:r>
+        <w:rPr>
+          <w:rFonts w:ascii="Times New Roman" w:eastAsiaTheme="majorEastAsia" w:hAnsi="Times New Roman" w:cs="Times New Roman"/>
+          <w:color w:val="2F5496" w:themeColor="accent1" w:themeShade="BF"/>
+          <w:sz w:val="32"/>
+          <w:szCs w:val="32"/>
+        </w:rPr>
+        <w:t xml:space="preserve"> page</w:t>
+      </w:r>
+    </w:p>
+    <w:p>
+      <w:pPr>
+        <w:jc w:val="both"/>
+        <w:rPr>
+          <w:rFonts w:ascii="Times New Roman" w:hAnsi="Times New Roman" w:cs="Times New Roman"/>
+        </w:rPr>
+      </w:pPr>
+      <w:r>
+        <w:rPr>
+          <w:rFonts w:ascii="Times New Roman" w:hAnsi="Times New Roman" w:cs="Times New Roman"/>
+        </w:rPr>
+        <w:t xml:space="preserve">When a user clicks on either button of sign-in or sign-up, they are given an option as to whether they want to join the driving community or ship their goods with </w:t>
+      </w:r>
+      <w:r>
+        <w:rPr>
+          <w:rFonts w:ascii="Bahnschrift" w:hAnsi="Bahnschrift" w:cs="Times New Roman"/>
+          <w:b/>
+        </w:rPr>
+        <w:t>Translify</w:t>
+      </w:r>
+      <w:r>
+        <w:rPr>
+          <w:rFonts w:ascii="Times New Roman" w:hAnsi="Times New Roman" w:cs="Times New Roman"/>
+        </w:rPr>
+        <w:t>.</w:t>
+      </w:r>
+    </w:p>
+    <w:p>
+      <w:pPr>
         <w:jc w:val="center"/>
         <w:rPr>
           <w:rFonts w:ascii="Times New Roman" w:hAnsi="Times New Roman" w:cs="Times New Roman"/>
-          <w:sz w:val="24"/>
-          <w:szCs w:val="24"/>
         </w:rPr>
       </w:pPr>
       <w:r>
         <w:rPr>
           <w:rFonts w:ascii="Times New Roman" w:hAnsi="Times New Roman" w:cs="Times New Roman"/>
           <w:noProof/>
-          <w:sz w:val="24"/>
-          <w:szCs w:val="24"/>
         </w:rPr>
         <w:drawing>
-          <wp:inline distT="0" distB="0" distL="0" distR="0" wp14:anchorId="1DF345C7" wp14:editId="20F0B8B6">
-            <wp:extent cx="3493313" cy="3943350"/>
-            <wp:effectExtent l="1219200" t="114300" r="107315" b="171450"/>
-            <wp:docPr id="10" name="Picture 10"/>
+          <wp:inline distT="0" distB="0" distL="0" distR="0" wp14:anchorId="1164AE33" wp14:editId="6AE78F99">
+            <wp:extent cx="3587750" cy="2022186"/>
+            <wp:effectExtent l="0" t="0" r="0" b="0"/>
+            <wp:docPr id="24" name="Picture 24"/>
             <wp:cNvGraphicFramePr>
               <a:graphicFrameLocks xmlns:a="http://schemas.openxmlformats.org/drawingml/2006/main" noChangeAspect="1"/>
             </wp:cNvGraphicFramePr>
@@ -28734,7 +29217,7 @@
               <a:graphicData uri="http://schemas.openxmlformats.org/drawingml/2006/picture">
                 <pic:pic xmlns:pic="http://schemas.openxmlformats.org/drawingml/2006/picture">
                   <pic:nvPicPr>
-                    <pic:cNvPr id="10" name="Picture 10"/>
+                    <pic:cNvPr id="24" name="Picture 24"/>
                     <pic:cNvPicPr/>
                   </pic:nvPicPr>
                   <pic:blipFill>
@@ -28752,756 +29235,7 @@
                   <pic:spPr>
                     <a:xfrm>
                       <a:off x="0" y="0"/>
-                      <a:ext cx="3498773" cy="3949514"/>
-                    </a:xfrm>
-                    <a:prstGeom prst="rect">
-                      <a:avLst/>
-                    </a:prstGeom>
-                    <a:ln w="127000" cap="rnd">
-                      <a:solidFill>
-                        <a:srgbClr val="FFFFFF"/>
-                      </a:solidFill>
-                    </a:ln>
-                    <a:effectLst>
-                      <a:outerShdw blurRad="76200" dist="95250" dir="10500000" sx="97000" sy="23000" kx="900000" algn="br" rotWithShape="0">
-                        <a:srgbClr val="000000">
-                          <a:alpha val="20000"/>
-                        </a:srgbClr>
-                      </a:outerShdw>
-                    </a:effectLst>
-                    <a:scene3d>
-                      <a:camera prst="orthographicFront"/>
-                      <a:lightRig rig="twoPt" dir="t">
-                        <a:rot lat="0" lon="0" rev="7800000"/>
-                      </a:lightRig>
-                    </a:scene3d>
-                    <a:sp3d contourW="6350">
-                      <a:bevelT w="50800" h="16510"/>
-                      <a:contourClr>
-                        <a:srgbClr val="C0C0C0"/>
-                      </a:contourClr>
-                    </a:sp3d>
-                  </pic:spPr>
-                </pic:pic>
-              </a:graphicData>
-            </a:graphic>
-          </wp:inline>
-        </w:drawing>
-      </w:r>
-    </w:p>
-    <w:p>
-      <w:pPr>
-        <w:pStyle w:val="ListParagraph"/>
-        <w:spacing w:line="360" w:lineRule="auto"/>
-        <w:jc w:val="both"/>
-        <w:rPr>
-          <w:rFonts w:ascii="Times New Roman" w:hAnsi="Times New Roman" w:cs="Times New Roman"/>
-          <w:sz w:val="24"/>
-          <w:szCs w:val="24"/>
-        </w:rPr>
-      </w:pPr>
-    </w:p>
-    <w:p>
-      <w:pPr>
-        <w:pStyle w:val="ListParagraph"/>
-        <w:spacing w:line="360" w:lineRule="auto"/>
-        <w:jc w:val="both"/>
-        <w:rPr>
-          <w:rFonts w:ascii="Times New Roman" w:hAnsi="Times New Roman" w:cs="Times New Roman"/>
-          <w:sz w:val="24"/>
-          <w:szCs w:val="24"/>
-        </w:rPr>
-      </w:pPr>
-    </w:p>
-    <w:p>
-      <w:pPr>
-        <w:pStyle w:val="Heading3"/>
-        <w:rPr>
-          <w:rFonts w:ascii="Times New Roman" w:hAnsi="Times New Roman" w:cs="Times New Roman"/>
-        </w:rPr>
-      </w:pPr>
-      <w:bookmarkStart w:id="69" w:name="_Toc67249025"/>
-      <w:r>
-        <w:rPr>
-          <w:rFonts w:ascii="Times New Roman" w:hAnsi="Times New Roman" w:cs="Times New Roman"/>
-        </w:rPr>
-        <w:lastRenderedPageBreak/>
-        <w:t>5.3.4</w:t>
-      </w:r>
-      <w:r>
-        <w:rPr>
-          <w:rFonts w:ascii="Times New Roman" w:hAnsi="Times New Roman" w:cs="Times New Roman"/>
-        </w:rPr>
-        <w:tab/>
-      </w:r>
-      <w:r>
-        <w:rPr>
-          <w:rFonts w:ascii="Times New Roman" w:hAnsi="Times New Roman" w:cs="Times New Roman"/>
-        </w:rPr>
-        <w:t xml:space="preserve">Client </w:t>
-      </w:r>
-      <w:r>
-        <w:rPr>
-          <w:rFonts w:ascii="Times New Roman" w:hAnsi="Times New Roman" w:cs="Times New Roman"/>
-        </w:rPr>
-        <w:t>Order Truck page</w:t>
-      </w:r>
-      <w:bookmarkEnd w:id="69"/>
-    </w:p>
-    <w:p>
-      <w:r>
-        <w:rPr>
-          <w:noProof/>
-        </w:rPr>
-        <w:drawing>
-          <wp:inline distT="0" distB="0" distL="0" distR="0" wp14:anchorId="739CE69B" wp14:editId="45877AF8">
-            <wp:extent cx="6858000" cy="3026410"/>
-            <wp:effectExtent l="190500" t="190500" r="190500" b="193040"/>
-            <wp:docPr id="1" name="Picture 1"/>
-            <wp:cNvGraphicFramePr>
-              <a:graphicFrameLocks xmlns:a="http://schemas.openxmlformats.org/drawingml/2006/main" noChangeAspect="1"/>
-            </wp:cNvGraphicFramePr>
-            <a:graphic xmlns:a="http://schemas.openxmlformats.org/drawingml/2006/main">
-              <a:graphicData uri="http://schemas.openxmlformats.org/drawingml/2006/picture">
-                <pic:pic xmlns:pic="http://schemas.openxmlformats.org/drawingml/2006/picture">
-                  <pic:nvPicPr>
-                    <pic:cNvPr id="1" name=""/>
-                    <pic:cNvPicPr/>
-                  </pic:nvPicPr>
-                  <pic:blipFill>
-                    <a:blip r:embed="rId24"/>
-                    <a:stretch>
-                      <a:fillRect/>
-                    </a:stretch>
-                  </pic:blipFill>
-                  <pic:spPr>
-                    <a:xfrm>
-                      <a:off x="0" y="0"/>
-                      <a:ext cx="6858000" cy="3026410"/>
-                    </a:xfrm>
-                    <a:prstGeom prst="rect">
-                      <a:avLst/>
-                    </a:prstGeom>
-                    <a:ln>
-                      <a:noFill/>
-                    </a:ln>
-                    <a:effectLst>
-                      <a:outerShdw blurRad="190500" algn="tl" rotWithShape="0">
-                        <a:srgbClr val="000000">
-                          <a:alpha val="70000"/>
-                        </a:srgbClr>
-                      </a:outerShdw>
-                    </a:effectLst>
-                  </pic:spPr>
-                </pic:pic>
-              </a:graphicData>
-            </a:graphic>
-          </wp:inline>
-        </w:drawing>
-      </w:r>
-    </w:p>
-    <w:p>
-      <w:pPr>
-        <w:pStyle w:val="Heading3"/>
-        <w:rPr>
-          <w:rFonts w:ascii="Times New Roman" w:hAnsi="Times New Roman" w:cs="Times New Roman"/>
-        </w:rPr>
-      </w:pPr>
-      <w:bookmarkStart w:id="70" w:name="_Toc67249026"/>
-      <w:r>
-        <w:rPr>
-          <w:rFonts w:ascii="Times New Roman" w:hAnsi="Times New Roman" w:cs="Times New Roman"/>
-        </w:rPr>
-        <w:t>5.3.5</w:t>
-      </w:r>
-      <w:r>
-        <w:rPr>
-          <w:rFonts w:ascii="Times New Roman" w:hAnsi="Times New Roman" w:cs="Times New Roman"/>
-        </w:rPr>
-        <w:tab/>
-      </w:r>
-      <w:r>
-        <w:rPr>
-          <w:rFonts w:ascii="Times New Roman" w:hAnsi="Times New Roman" w:cs="Times New Roman"/>
-        </w:rPr>
-        <w:t>Driver dashboard</w:t>
-      </w:r>
-      <w:bookmarkEnd w:id="70"/>
-    </w:p>
-    <w:p>
-      <w:r>
-        <w:rPr>
-          <w:noProof/>
-        </w:rPr>
-        <w:drawing>
-          <wp:inline distT="0" distB="0" distL="0" distR="0" wp14:anchorId="65A139BD" wp14:editId="71468F61">
-            <wp:extent cx="6858000" cy="3218815"/>
-            <wp:effectExtent l="190500" t="190500" r="190500" b="191135"/>
-            <wp:docPr id="19" name="Picture 19"/>
-            <wp:cNvGraphicFramePr>
-              <a:graphicFrameLocks xmlns:a="http://schemas.openxmlformats.org/drawingml/2006/main" noChangeAspect="1"/>
-            </wp:cNvGraphicFramePr>
-            <a:graphic xmlns:a="http://schemas.openxmlformats.org/drawingml/2006/main">
-              <a:graphicData uri="http://schemas.openxmlformats.org/drawingml/2006/picture">
-                <pic:pic xmlns:pic="http://schemas.openxmlformats.org/drawingml/2006/picture">
-                  <pic:nvPicPr>
-                    <pic:cNvPr id="1" name=""/>
-                    <pic:cNvPicPr/>
-                  </pic:nvPicPr>
-                  <pic:blipFill>
-                    <a:blip r:embed="rId25"/>
-                    <a:stretch>
-                      <a:fillRect/>
-                    </a:stretch>
-                  </pic:blipFill>
-                  <pic:spPr>
-                    <a:xfrm>
-                      <a:off x="0" y="0"/>
-                      <a:ext cx="6858000" cy="3218815"/>
-                    </a:xfrm>
-                    <a:prstGeom prst="rect">
-                      <a:avLst/>
-                    </a:prstGeom>
-                    <a:ln>
-                      <a:noFill/>
-                    </a:ln>
-                    <a:effectLst>
-                      <a:outerShdw blurRad="190500" algn="tl" rotWithShape="0">
-                        <a:srgbClr val="000000">
-                          <a:alpha val="70000"/>
-                        </a:srgbClr>
-                      </a:outerShdw>
-                    </a:effectLst>
-                  </pic:spPr>
-                </pic:pic>
-              </a:graphicData>
-            </a:graphic>
-          </wp:inline>
-        </w:drawing>
-      </w:r>
-    </w:p>
-    <w:p/>
-    <w:p/>
-    <w:p/>
-    <w:p/>
-    <w:p>
-      <w:pPr>
-        <w:pStyle w:val="Heading3"/>
-        <w:rPr>
-          <w:rFonts w:ascii="Times New Roman" w:hAnsi="Times New Roman" w:cs="Times New Roman"/>
-        </w:rPr>
-      </w:pPr>
-      <w:bookmarkStart w:id="71" w:name="_Toc67249027"/>
-      <w:r>
-        <w:rPr>
-          <w:rFonts w:ascii="Times New Roman" w:hAnsi="Times New Roman" w:cs="Times New Roman"/>
-        </w:rPr>
-        <w:lastRenderedPageBreak/>
-        <w:t>5.3.6</w:t>
-      </w:r>
-      <w:r>
-        <w:rPr>
-          <w:rFonts w:ascii="Times New Roman" w:hAnsi="Times New Roman" w:cs="Times New Roman"/>
-        </w:rPr>
-        <w:tab/>
-      </w:r>
-      <w:r>
-        <w:rPr>
-          <w:rFonts w:ascii="Times New Roman" w:hAnsi="Times New Roman" w:cs="Times New Roman"/>
-        </w:rPr>
-        <w:t>Admin dashboard</w:t>
-      </w:r>
-      <w:bookmarkEnd w:id="71"/>
-    </w:p>
-    <w:p>
-      <w:pPr>
-        <w:spacing w:line="360" w:lineRule="auto"/>
-        <w:jc w:val="both"/>
-        <w:rPr>
-          <w:rFonts w:ascii="Times New Roman" w:hAnsi="Times New Roman" w:cs="Times New Roman"/>
-        </w:rPr>
-      </w:pPr>
-    </w:p>
-    <w:p>
-      <w:pPr>
-        <w:spacing w:line="360" w:lineRule="auto"/>
-        <w:jc w:val="both"/>
-        <w:rPr>
-          <w:rFonts w:ascii="Times New Roman" w:hAnsi="Times New Roman" w:cs="Times New Roman"/>
-        </w:rPr>
-      </w:pPr>
-    </w:p>
-    <w:p>
-      <w:pPr>
-        <w:spacing w:line="360" w:lineRule="auto"/>
-        <w:jc w:val="both"/>
-        <w:rPr>
-          <w:rFonts w:ascii="Times New Roman" w:hAnsi="Times New Roman" w:cs="Times New Roman"/>
-        </w:rPr>
-      </w:pPr>
-    </w:p>
-    <w:p>
-      <w:pPr>
-        <w:spacing w:line="360" w:lineRule="auto"/>
-        <w:jc w:val="both"/>
-        <w:rPr>
-          <w:rFonts w:ascii="Times New Roman" w:hAnsi="Times New Roman" w:cs="Times New Roman"/>
-        </w:rPr>
-      </w:pPr>
-    </w:p>
-    <w:p>
-      <w:pPr>
-        <w:spacing w:line="360" w:lineRule="auto"/>
-        <w:jc w:val="both"/>
-        <w:rPr>
-          <w:rFonts w:ascii="Times New Roman" w:hAnsi="Times New Roman" w:cs="Times New Roman"/>
-        </w:rPr>
-      </w:pPr>
-    </w:p>
-    <w:p>
-      <w:pPr>
-        <w:spacing w:line="360" w:lineRule="auto"/>
-        <w:jc w:val="both"/>
-        <w:rPr>
-          <w:rFonts w:ascii="Times New Roman" w:hAnsi="Times New Roman" w:cs="Times New Roman"/>
-        </w:rPr>
-      </w:pPr>
-    </w:p>
-    <w:p>
-      <w:pPr>
-        <w:spacing w:line="360" w:lineRule="auto"/>
-        <w:jc w:val="both"/>
-        <w:rPr>
-          <w:rFonts w:ascii="Times New Roman" w:hAnsi="Times New Roman" w:cs="Times New Roman"/>
-        </w:rPr>
-      </w:pPr>
-    </w:p>
-    <w:p>
-      <w:pPr>
-        <w:spacing w:line="360" w:lineRule="auto"/>
-        <w:jc w:val="both"/>
-        <w:rPr>
-          <w:rFonts w:ascii="Times New Roman" w:hAnsi="Times New Roman" w:cs="Times New Roman"/>
-        </w:rPr>
-      </w:pPr>
-    </w:p>
-    <w:p>
-      <w:pPr>
-        <w:spacing w:line="360" w:lineRule="auto"/>
-        <w:jc w:val="both"/>
-        <w:rPr>
-          <w:rFonts w:ascii="Times New Roman" w:hAnsi="Times New Roman" w:cs="Times New Roman"/>
-        </w:rPr>
-      </w:pPr>
-    </w:p>
-    <w:p>
-      <w:pPr>
-        <w:spacing w:line="360" w:lineRule="auto"/>
-        <w:jc w:val="both"/>
-        <w:rPr>
-          <w:rFonts w:ascii="Times New Roman" w:hAnsi="Times New Roman" w:cs="Times New Roman"/>
-        </w:rPr>
-        <w:sectPr>
-          <w:footerReference w:type="first" r:id="rId26"/>
-          <w:type w:val="continuous"/>
-          <w:pgSz w:w="12240" w:h="15840"/>
-          <w:pgMar w:top="720" w:right="720" w:bottom="720" w:left="720" w:header="720" w:footer="720" w:gutter="0"/>
-          <w:cols w:space="720"/>
-          <w:docGrid w:linePitch="360"/>
-        </w:sectPr>
-      </w:pPr>
-    </w:p>
-    <w:p>
-      <w:pPr>
-        <w:spacing w:line="360" w:lineRule="auto"/>
-        <w:jc w:val="both"/>
-        <w:rPr>
-          <w:rFonts w:ascii="Times New Roman" w:hAnsi="Times New Roman" w:cs="Times New Roman"/>
-        </w:rPr>
-      </w:pPr>
-    </w:p>
-    <w:p>
-      <w:pPr>
-        <w:pStyle w:val="Heading1"/>
-        <w:spacing w:line="360" w:lineRule="auto"/>
-        <w:jc w:val="center"/>
-        <w:rPr>
-          <w:rFonts w:ascii="Times New Roman" w:hAnsi="Times New Roman" w:cs="Times New Roman"/>
-          <w:sz w:val="40"/>
-          <w:szCs w:val="40"/>
-        </w:rPr>
-      </w:pPr>
-      <w:bookmarkStart w:id="72" w:name="_Toc67249028"/>
-      <w:r>
-        <w:rPr>
-          <w:rFonts w:ascii="Times New Roman" w:hAnsi="Times New Roman" w:cs="Times New Roman"/>
-          <w:sz w:val="40"/>
-          <w:szCs w:val="40"/>
-        </w:rPr>
-        <w:t>CHAPTER SIX</w:t>
-      </w:r>
-      <w:r>
-        <w:rPr>
-          <w:rFonts w:ascii="Times New Roman" w:hAnsi="Times New Roman" w:cs="Times New Roman"/>
-          <w:sz w:val="40"/>
-          <w:szCs w:val="40"/>
-        </w:rPr>
-        <w:t xml:space="preserve">: SYSTEM </w:t>
-      </w:r>
-      <w:r>
-        <w:rPr>
-          <w:rFonts w:ascii="Times New Roman" w:hAnsi="Times New Roman" w:cs="Times New Roman"/>
-          <w:sz w:val="40"/>
-          <w:szCs w:val="40"/>
-        </w:rPr>
-        <w:t>IMPLEMENTATION</w:t>
-      </w:r>
-      <w:bookmarkEnd w:id="72"/>
-    </w:p>
-    <w:p>
-      <w:pPr>
-        <w:pStyle w:val="Heading2"/>
-        <w:spacing w:line="360" w:lineRule="auto"/>
-        <w:jc w:val="both"/>
-        <w:rPr>
-          <w:rFonts w:ascii="Times New Roman" w:hAnsi="Times New Roman" w:cs="Times New Roman"/>
-          <w:sz w:val="36"/>
-          <w:szCs w:val="36"/>
-        </w:rPr>
-      </w:pPr>
-      <w:bookmarkStart w:id="73" w:name="_Toc67249029"/>
-      <w:r>
-        <w:rPr>
-          <w:rFonts w:ascii="Times New Roman" w:hAnsi="Times New Roman" w:cs="Times New Roman"/>
-          <w:sz w:val="36"/>
-          <w:szCs w:val="36"/>
-        </w:rPr>
-        <w:t>6.1</w:t>
-      </w:r>
-      <w:r>
-        <w:rPr>
-          <w:rFonts w:ascii="Times New Roman" w:hAnsi="Times New Roman" w:cs="Times New Roman"/>
-          <w:sz w:val="36"/>
-          <w:szCs w:val="36"/>
-        </w:rPr>
-        <w:tab/>
-      </w:r>
-      <w:r>
-        <w:rPr>
-          <w:rFonts w:ascii="Times New Roman" w:hAnsi="Times New Roman" w:cs="Times New Roman"/>
-          <w:sz w:val="36"/>
-          <w:szCs w:val="36"/>
-        </w:rPr>
-        <w:t>INTRODUCTION</w:t>
-      </w:r>
-      <w:bookmarkEnd w:id="73"/>
-    </w:p>
-    <w:p>
-      <w:pPr>
-        <w:spacing w:line="360" w:lineRule="auto"/>
-        <w:jc w:val="both"/>
-        <w:rPr>
-          <w:rFonts w:ascii="Times New Roman" w:hAnsi="Times New Roman" w:cs="Times New Roman"/>
-          <w:sz w:val="24"/>
-          <w:szCs w:val="24"/>
-        </w:rPr>
-      </w:pPr>
-      <w:r>
-        <w:rPr>
-          <w:rFonts w:ascii="Times New Roman" w:hAnsi="Times New Roman" w:cs="Times New Roman"/>
-          <w:sz w:val="24"/>
-          <w:szCs w:val="24"/>
-        </w:rPr>
-        <w:t xml:space="preserve">XpressKenya is a web application designed to help improve circulation of industrial goods in the business platform as well as aid in the geographical relocation of businesses and homes. A driver signs up and applies for registration by providing their details like a driving </w:t>
-      </w:r>
-      <w:r>
-        <w:rPr>
-          <w:rFonts w:ascii="Times New Roman" w:hAnsi="Times New Roman" w:cs="Times New Roman"/>
-          <w:sz w:val="24"/>
-          <w:szCs w:val="24"/>
-        </w:rPr>
-        <w:t>license</w:t>
-      </w:r>
-      <w:r>
-        <w:rPr>
-          <w:rFonts w:ascii="Times New Roman" w:hAnsi="Times New Roman" w:cs="Times New Roman"/>
-          <w:sz w:val="24"/>
-          <w:szCs w:val="24"/>
-        </w:rPr>
-        <w:t xml:space="preserve"> number and truck no for their respective trucks.  Shippers or what I would call clients on the other hand are able to sign up and order for a truck to transport their industrial goods or relocate them to wherever they want whenever they want.</w:t>
-      </w:r>
-    </w:p>
-    <w:p>
-      <w:pPr>
-        <w:spacing w:line="360" w:lineRule="auto"/>
-        <w:jc w:val="both"/>
-        <w:rPr>
-          <w:rFonts w:ascii="Times New Roman" w:hAnsi="Times New Roman" w:cs="Times New Roman"/>
-          <w:sz w:val="24"/>
-          <w:szCs w:val="24"/>
-        </w:rPr>
-      </w:pPr>
-      <w:r>
-        <w:rPr>
-          <w:rFonts w:ascii="Times New Roman" w:hAnsi="Times New Roman" w:cs="Times New Roman"/>
-          <w:sz w:val="24"/>
-          <w:szCs w:val="24"/>
-        </w:rPr>
-        <w:t>This chapter illustrates the project implementation for developing the XpressKenya Application. The web application is built mostly using an MERN stack (MongoDB, Express, React and NodeJS) architecture</w:t>
-      </w:r>
-      <w:r>
-        <w:rPr>
-          <w:rFonts w:ascii="Times New Roman" w:hAnsi="Times New Roman" w:cs="Times New Roman"/>
-          <w:sz w:val="24"/>
-          <w:szCs w:val="24"/>
-        </w:rPr>
-        <w:t xml:space="preserve"> with the user interface design integrating the use of material design patterns and styled components.</w:t>
-      </w:r>
-      <w:r>
-        <w:rPr>
-          <w:rFonts w:ascii="Times New Roman" w:hAnsi="Times New Roman" w:cs="Times New Roman"/>
-          <w:sz w:val="24"/>
-          <w:szCs w:val="24"/>
-        </w:rPr>
-        <w:t xml:space="preserve"> </w:t>
-      </w:r>
-      <w:r>
-        <w:rPr>
-          <w:rFonts w:ascii="Times New Roman" w:hAnsi="Times New Roman" w:cs="Times New Roman"/>
-          <w:sz w:val="24"/>
-          <w:szCs w:val="24"/>
-        </w:rPr>
-        <w:t xml:space="preserve"> Even though during the designing phase the project was tested a lot on the google chrome browser it has been optimized to run all modern standard web browsers.</w:t>
-      </w:r>
-    </w:p>
-    <w:p>
-      <w:pPr>
-        <w:pStyle w:val="Heading2"/>
-        <w:spacing w:line="360" w:lineRule="auto"/>
-        <w:jc w:val="both"/>
-        <w:rPr>
-          <w:rFonts w:ascii="Times New Roman" w:hAnsi="Times New Roman" w:cs="Times New Roman"/>
-          <w:sz w:val="36"/>
-          <w:szCs w:val="36"/>
-        </w:rPr>
-      </w:pPr>
-      <w:bookmarkStart w:id="74" w:name="_Toc67249030"/>
-      <w:r>
-        <w:rPr>
-          <w:rFonts w:ascii="Times New Roman" w:hAnsi="Times New Roman" w:cs="Times New Roman"/>
-          <w:sz w:val="36"/>
-          <w:szCs w:val="36"/>
-        </w:rPr>
-        <w:t>6.2</w:t>
-      </w:r>
-      <w:r>
-        <w:rPr>
-          <w:rFonts w:ascii="Times New Roman" w:hAnsi="Times New Roman" w:cs="Times New Roman"/>
-          <w:sz w:val="36"/>
-          <w:szCs w:val="36"/>
-        </w:rPr>
-        <w:tab/>
-        <w:t>Main Activity Page</w:t>
-      </w:r>
-      <w:bookmarkEnd w:id="74"/>
-    </w:p>
-    <w:p>
-      <w:pPr>
-        <w:spacing w:line="360" w:lineRule="auto"/>
-        <w:jc w:val="both"/>
-        <w:rPr>
-          <w:rFonts w:ascii="Times New Roman" w:hAnsi="Times New Roman" w:cs="Times New Roman"/>
-          <w:sz w:val="24"/>
-          <w:szCs w:val="24"/>
-        </w:rPr>
-      </w:pPr>
-      <w:r>
-        <w:rPr>
-          <w:rFonts w:ascii="Times New Roman" w:hAnsi="Times New Roman" w:cs="Times New Roman"/>
-          <w:sz w:val="24"/>
-          <w:szCs w:val="24"/>
-        </w:rPr>
-        <w:t>This is the entry point for all the users and connects all the other pages of the application. It is developed with styled react components</w:t>
-      </w:r>
-      <w:r>
-        <w:rPr>
-          <w:rFonts w:ascii="Times New Roman" w:hAnsi="Times New Roman" w:cs="Times New Roman"/>
-          <w:sz w:val="24"/>
-          <w:szCs w:val="24"/>
-        </w:rPr>
-        <w:t>, designed to be fully responsive across devices of varied displays</w:t>
-      </w:r>
-      <w:r>
-        <w:rPr>
-          <w:rFonts w:ascii="Times New Roman" w:hAnsi="Times New Roman" w:cs="Times New Roman"/>
-          <w:sz w:val="24"/>
-          <w:szCs w:val="24"/>
-        </w:rPr>
-        <w:t xml:space="preserve"> and acts as a landing page for the XpressKenya freight forwarding agency</w:t>
-      </w:r>
-    </w:p>
-    <w:p>
-      <w:pPr>
-        <w:spacing w:line="360" w:lineRule="auto"/>
-        <w:jc w:val="both"/>
-        <w:rPr>
-          <w:rFonts w:ascii="Times New Roman" w:hAnsi="Times New Roman" w:cs="Times New Roman"/>
-          <w:sz w:val="24"/>
-          <w:szCs w:val="24"/>
-        </w:rPr>
-      </w:pPr>
-      <w:r>
-        <w:rPr>
-          <w:rFonts w:ascii="Times New Roman" w:hAnsi="Times New Roman" w:cs="Times New Roman"/>
-          <w:sz w:val="24"/>
-          <w:szCs w:val="24"/>
-        </w:rPr>
-        <w:t xml:space="preserve">The page has links to pages like </w:t>
-      </w:r>
-      <w:r>
-        <w:rPr>
-          <w:rFonts w:ascii="Times New Roman" w:hAnsi="Times New Roman" w:cs="Times New Roman"/>
-          <w:sz w:val="24"/>
-          <w:szCs w:val="24"/>
-        </w:rPr>
-        <w:t xml:space="preserve">services page, </w:t>
-      </w:r>
-      <w:r>
-        <w:rPr>
-          <w:rFonts w:ascii="Times New Roman" w:hAnsi="Times New Roman" w:cs="Times New Roman"/>
-          <w:sz w:val="24"/>
-          <w:szCs w:val="24"/>
-        </w:rPr>
-        <w:t>discover page, as well as the sign up and sign in for both drivers and clients.</w:t>
-      </w:r>
-    </w:p>
-    <w:p>
-      <w:pPr>
-        <w:pStyle w:val="Heading2"/>
-        <w:spacing w:line="360" w:lineRule="auto"/>
-        <w:jc w:val="both"/>
-        <w:rPr>
-          <w:rFonts w:ascii="Times New Roman" w:hAnsi="Times New Roman" w:cs="Times New Roman"/>
-          <w:sz w:val="36"/>
-          <w:szCs w:val="36"/>
-        </w:rPr>
-      </w:pPr>
-      <w:bookmarkStart w:id="75" w:name="_Toc67249031"/>
-      <w:r>
-        <w:rPr>
-          <w:rFonts w:ascii="Times New Roman" w:hAnsi="Times New Roman" w:cs="Times New Roman"/>
-          <w:sz w:val="36"/>
-          <w:szCs w:val="36"/>
-        </w:rPr>
-        <w:t>6.3 User Decision Page</w:t>
-      </w:r>
-      <w:bookmarkEnd w:id="75"/>
-    </w:p>
-    <w:p>
-      <w:pPr>
-        <w:jc w:val="both"/>
-        <w:rPr>
-          <w:rFonts w:ascii="Times New Roman" w:hAnsi="Times New Roman" w:cs="Times New Roman"/>
-        </w:rPr>
-      </w:pPr>
-      <w:r>
-        <w:rPr>
-          <w:rFonts w:ascii="Times New Roman" w:hAnsi="Times New Roman" w:cs="Times New Roman"/>
-        </w:rPr>
-        <w:t xml:space="preserve">When a user clicks on either </w:t>
-      </w:r>
-      <w:r>
-        <w:rPr>
-          <w:rFonts w:ascii="Times New Roman" w:hAnsi="Times New Roman" w:cs="Times New Roman"/>
-        </w:rPr>
-        <w:t>button</w:t>
-      </w:r>
-      <w:r>
-        <w:rPr>
-          <w:rFonts w:ascii="Times New Roman" w:hAnsi="Times New Roman" w:cs="Times New Roman"/>
-        </w:rPr>
-        <w:t xml:space="preserve"> of sign</w:t>
-      </w:r>
-      <w:r>
-        <w:rPr>
-          <w:rFonts w:ascii="Times New Roman" w:hAnsi="Times New Roman" w:cs="Times New Roman"/>
-        </w:rPr>
-        <w:t>-</w:t>
-      </w:r>
-      <w:r>
-        <w:rPr>
-          <w:rFonts w:ascii="Times New Roman" w:hAnsi="Times New Roman" w:cs="Times New Roman"/>
-        </w:rPr>
-        <w:t xml:space="preserve">in or </w:t>
-      </w:r>
-      <w:r>
-        <w:rPr>
-          <w:rFonts w:ascii="Times New Roman" w:hAnsi="Times New Roman" w:cs="Times New Roman"/>
-        </w:rPr>
-        <w:t>sign-up,</w:t>
-      </w:r>
-      <w:r>
-        <w:rPr>
-          <w:rFonts w:ascii="Times New Roman" w:hAnsi="Times New Roman" w:cs="Times New Roman"/>
-        </w:rPr>
-        <w:t xml:space="preserve"> they are given an option </w:t>
-      </w:r>
-      <w:r>
-        <w:rPr>
-          <w:rFonts w:ascii="Times New Roman" w:hAnsi="Times New Roman" w:cs="Times New Roman"/>
-        </w:rPr>
-        <w:t xml:space="preserve">as to </w:t>
-      </w:r>
-      <w:r>
-        <w:rPr>
-          <w:rFonts w:ascii="Times New Roman" w:hAnsi="Times New Roman" w:cs="Times New Roman"/>
-        </w:rPr>
-        <w:t>whether they want to join the driving community or ship their goods with</w:t>
-      </w:r>
-      <w:r>
-        <w:rPr>
-          <w:rFonts w:ascii="Times New Roman" w:hAnsi="Times New Roman" w:cs="Times New Roman"/>
-        </w:rPr>
-        <w:t xml:space="preserve"> XpressKenya.</w:t>
-      </w:r>
-    </w:p>
-    <w:p>
-      <w:pPr>
-        <w:jc w:val="center"/>
-        <w:rPr>
-          <w:rFonts w:ascii="Times New Roman" w:hAnsi="Times New Roman" w:cs="Times New Roman"/>
-        </w:rPr>
-      </w:pPr>
-      <w:r>
-        <w:rPr>
-          <w:rFonts w:ascii="Times New Roman" w:hAnsi="Times New Roman" w:cs="Times New Roman"/>
-          <w:noProof/>
-        </w:rPr>
-        <w:drawing>
-          <wp:inline distT="0" distB="0" distL="0" distR="0" wp14:anchorId="004603C3" wp14:editId="31B2E5BB">
-            <wp:extent cx="2497293" cy="1324051"/>
-            <wp:effectExtent l="0" t="0" r="0" b="0"/>
-            <wp:docPr id="16" name="Picture 16"/>
-            <wp:cNvGraphicFramePr>
-              <a:graphicFrameLocks xmlns:a="http://schemas.openxmlformats.org/drawingml/2006/main" noChangeAspect="1"/>
-            </wp:cNvGraphicFramePr>
-            <a:graphic xmlns:a="http://schemas.openxmlformats.org/drawingml/2006/main">
-              <a:graphicData uri="http://schemas.openxmlformats.org/drawingml/2006/picture">
-                <pic:pic xmlns:pic="http://schemas.openxmlformats.org/drawingml/2006/picture">
-                  <pic:nvPicPr>
-                    <pic:cNvPr id="1" name=""/>
-                    <pic:cNvPicPr/>
-                  </pic:nvPicPr>
-                  <pic:blipFill>
-                    <a:blip r:embed="rId27"/>
-                    <a:stretch>
-                      <a:fillRect/>
-                    </a:stretch>
-                  </pic:blipFill>
-                  <pic:spPr>
-                    <a:xfrm>
-                      <a:off x="0" y="0"/>
-                      <a:ext cx="2497766" cy="1324302"/>
+                      <a:ext cx="3624851" cy="2043098"/>
                     </a:xfrm>
                     <a:prstGeom prst="rect">
                       <a:avLst/>
@@ -29516,6 +29250,493 @@
     </w:p>
     <w:p>
       <w:pPr>
+        <w:keepNext/>
+        <w:keepLines/>
+        <w:spacing w:before="40" w:after="0"/>
+        <w:outlineLvl w:val="1"/>
+        <w:rPr>
+          <w:rFonts w:ascii="Times New Roman" w:eastAsiaTheme="majorEastAsia" w:hAnsi="Times New Roman" w:cs="Times New Roman"/>
+          <w:color w:val="2F5496" w:themeColor="accent1" w:themeShade="BF"/>
+          <w:sz w:val="32"/>
+          <w:szCs w:val="32"/>
+        </w:rPr>
+      </w:pPr>
+      <w:r>
+        <w:rPr>
+          <w:rFonts w:ascii="Times New Roman" w:eastAsiaTheme="majorEastAsia" w:hAnsi="Times New Roman" w:cs="Times New Roman"/>
+          <w:color w:val="2F5496" w:themeColor="accent1" w:themeShade="BF"/>
+          <w:sz w:val="32"/>
+          <w:szCs w:val="32"/>
+        </w:rPr>
+        <w:lastRenderedPageBreak/>
+        <w:t>6.1.</w:t>
+      </w:r>
+      <w:r>
+        <w:rPr>
+          <w:rFonts w:ascii="Times New Roman" w:eastAsiaTheme="majorEastAsia" w:hAnsi="Times New Roman" w:cs="Times New Roman"/>
+          <w:color w:val="2F5496" w:themeColor="accent1" w:themeShade="BF"/>
+          <w:sz w:val="32"/>
+          <w:szCs w:val="32"/>
+        </w:rPr>
+        <w:t>3</w:t>
+      </w:r>
+      <w:r>
+        <w:rPr>
+          <w:rFonts w:ascii="Times New Roman" w:eastAsiaTheme="majorEastAsia" w:hAnsi="Times New Roman" w:cs="Times New Roman"/>
+          <w:color w:val="2F5496" w:themeColor="accent1" w:themeShade="BF"/>
+          <w:sz w:val="32"/>
+          <w:szCs w:val="32"/>
+        </w:rPr>
+        <w:t xml:space="preserve"> </w:t>
+      </w:r>
+      <w:r>
+        <w:rPr>
+          <w:rFonts w:ascii="Times New Roman" w:eastAsiaTheme="majorEastAsia" w:hAnsi="Times New Roman" w:cs="Times New Roman"/>
+          <w:color w:val="2F5496" w:themeColor="accent1" w:themeShade="BF"/>
+          <w:sz w:val="32"/>
+          <w:szCs w:val="32"/>
+        </w:rPr>
+        <w:t xml:space="preserve">Sign Up </w:t>
+      </w:r>
+      <w:r>
+        <w:rPr>
+          <w:rFonts w:ascii="Times New Roman" w:eastAsiaTheme="majorEastAsia" w:hAnsi="Times New Roman" w:cs="Times New Roman"/>
+          <w:color w:val="2F5496" w:themeColor="accent1" w:themeShade="BF"/>
+          <w:sz w:val="32"/>
+          <w:szCs w:val="32"/>
+        </w:rPr>
+        <w:t>page</w:t>
+      </w:r>
+    </w:p>
+    <w:p>
+      <w:pPr>
+        <w:jc w:val="center"/>
+        <w:rPr>
+          <w:rFonts w:ascii="Times New Roman" w:hAnsi="Times New Roman" w:cs="Times New Roman"/>
+        </w:rPr>
+      </w:pPr>
+      <w:r>
+        <w:rPr>
+          <w:rFonts w:ascii="Times New Roman" w:hAnsi="Times New Roman" w:cs="Times New Roman"/>
+          <w:noProof/>
+        </w:rPr>
+        <w:drawing>
+          <wp:inline distT="0" distB="0" distL="0" distR="0" wp14:anchorId="31A17AC4" wp14:editId="4D4171C7">
+            <wp:extent cx="5166392" cy="3403600"/>
+            <wp:effectExtent l="152400" t="152400" r="358140" b="368300"/>
+            <wp:docPr id="27" name="Picture 27"/>
+            <wp:cNvGraphicFramePr>
+              <a:graphicFrameLocks xmlns:a="http://schemas.openxmlformats.org/drawingml/2006/main" noChangeAspect="1"/>
+            </wp:cNvGraphicFramePr>
+            <a:graphic xmlns:a="http://schemas.openxmlformats.org/drawingml/2006/main">
+              <a:graphicData uri="http://schemas.openxmlformats.org/drawingml/2006/picture">
+                <pic:pic xmlns:pic="http://schemas.openxmlformats.org/drawingml/2006/picture">
+                  <pic:nvPicPr>
+                    <pic:cNvPr id="27" name="Picture 27"/>
+                    <pic:cNvPicPr/>
+                  </pic:nvPicPr>
+                  <pic:blipFill>
+                    <a:blip r:embed="rId24">
+                      <a:extLst>
+                        <a:ext uri="{28A0092B-C50C-407E-A947-70E740481C1C}">
+                          <a14:useLocalDpi xmlns:a14="http://schemas.microsoft.com/office/drawing/2010/main" val="0"/>
+                        </a:ext>
+                      </a:extLst>
+                    </a:blip>
+                    <a:stretch>
+                      <a:fillRect/>
+                    </a:stretch>
+                  </pic:blipFill>
+                  <pic:spPr>
+                    <a:xfrm>
+                      <a:off x="0" y="0"/>
+                      <a:ext cx="5177093" cy="3410650"/>
+                    </a:xfrm>
+                    <a:prstGeom prst="rect">
+                      <a:avLst/>
+                    </a:prstGeom>
+                    <a:ln>
+                      <a:noFill/>
+                    </a:ln>
+                    <a:effectLst>
+                      <a:outerShdw blurRad="292100" dist="139700" dir="2700000" algn="tl" rotWithShape="0">
+                        <a:srgbClr val="333333">
+                          <a:alpha val="65000"/>
+                        </a:srgbClr>
+                      </a:outerShdw>
+                    </a:effectLst>
+                  </pic:spPr>
+                </pic:pic>
+              </a:graphicData>
+            </a:graphic>
+          </wp:inline>
+        </w:drawing>
+      </w:r>
+    </w:p>
+    <w:p>
+      <w:pPr>
+        <w:keepNext/>
+        <w:keepLines/>
+        <w:spacing w:before="40" w:after="0"/>
+        <w:outlineLvl w:val="1"/>
+        <w:rPr>
+          <w:rFonts w:ascii="Times New Roman" w:eastAsiaTheme="majorEastAsia" w:hAnsi="Times New Roman" w:cs="Times New Roman"/>
+          <w:color w:val="2F5496" w:themeColor="accent1" w:themeShade="BF"/>
+          <w:sz w:val="32"/>
+          <w:szCs w:val="32"/>
+        </w:rPr>
+      </w:pPr>
+      <w:r>
+        <w:rPr>
+          <w:rFonts w:ascii="Times New Roman" w:eastAsiaTheme="majorEastAsia" w:hAnsi="Times New Roman" w:cs="Times New Roman"/>
+          <w:color w:val="2F5496" w:themeColor="accent1" w:themeShade="BF"/>
+          <w:sz w:val="32"/>
+          <w:szCs w:val="32"/>
+        </w:rPr>
+        <w:t>6.1.</w:t>
+      </w:r>
+      <w:r>
+        <w:rPr>
+          <w:rFonts w:ascii="Times New Roman" w:eastAsiaTheme="majorEastAsia" w:hAnsi="Times New Roman" w:cs="Times New Roman"/>
+          <w:color w:val="2F5496" w:themeColor="accent1" w:themeShade="BF"/>
+          <w:sz w:val="32"/>
+          <w:szCs w:val="32"/>
+        </w:rPr>
+        <w:t>4</w:t>
+      </w:r>
+      <w:r>
+        <w:rPr>
+          <w:rFonts w:ascii="Times New Roman" w:eastAsiaTheme="majorEastAsia" w:hAnsi="Times New Roman" w:cs="Times New Roman"/>
+          <w:color w:val="2F5496" w:themeColor="accent1" w:themeShade="BF"/>
+          <w:sz w:val="32"/>
+          <w:szCs w:val="32"/>
+        </w:rPr>
+        <w:t xml:space="preserve"> </w:t>
+      </w:r>
+      <w:r>
+        <w:rPr>
+          <w:rFonts w:ascii="Times New Roman" w:eastAsiaTheme="majorEastAsia" w:hAnsi="Times New Roman" w:cs="Times New Roman"/>
+          <w:color w:val="2F5496" w:themeColor="accent1" w:themeShade="BF"/>
+          <w:sz w:val="32"/>
+          <w:szCs w:val="32"/>
+        </w:rPr>
+        <w:t>Login Page</w:t>
+      </w:r>
+      <w:r>
+        <w:rPr>
+          <w:rFonts w:ascii="Times New Roman" w:eastAsiaTheme="majorEastAsia" w:hAnsi="Times New Roman" w:cs="Times New Roman"/>
+          <w:color w:val="2F5496" w:themeColor="accent1" w:themeShade="BF"/>
+          <w:sz w:val="32"/>
+          <w:szCs w:val="32"/>
+        </w:rPr>
+        <w:t xml:space="preserve"> </w:t>
+      </w:r>
+    </w:p>
+    <w:p>
+      <w:pPr>
+        <w:jc w:val="center"/>
+      </w:pPr>
+      <w:r>
+        <w:rPr>
+          <w:noProof/>
+        </w:rPr>
+        <w:drawing>
+          <wp:inline distT="0" distB="0" distL="0" distR="0" wp14:anchorId="67EDC605" wp14:editId="5BE9DF88">
+            <wp:extent cx="4349750" cy="2853114"/>
+            <wp:effectExtent l="152400" t="152400" r="355600" b="366395"/>
+            <wp:docPr id="26" name="Picture 26"/>
+            <wp:cNvGraphicFramePr>
+              <a:graphicFrameLocks xmlns:a="http://schemas.openxmlformats.org/drawingml/2006/main" noChangeAspect="1"/>
+            </wp:cNvGraphicFramePr>
+            <a:graphic xmlns:a="http://schemas.openxmlformats.org/drawingml/2006/main">
+              <a:graphicData uri="http://schemas.openxmlformats.org/drawingml/2006/picture">
+                <pic:pic xmlns:pic="http://schemas.openxmlformats.org/drawingml/2006/picture">
+                  <pic:nvPicPr>
+                    <pic:cNvPr id="26" name="Picture 26"/>
+                    <pic:cNvPicPr/>
+                  </pic:nvPicPr>
+                  <pic:blipFill>
+                    <a:blip r:embed="rId25">
+                      <a:extLst>
+                        <a:ext uri="{28A0092B-C50C-407E-A947-70E740481C1C}">
+                          <a14:useLocalDpi xmlns:a14="http://schemas.microsoft.com/office/drawing/2010/main" val="0"/>
+                        </a:ext>
+                      </a:extLst>
+                    </a:blip>
+                    <a:stretch>
+                      <a:fillRect/>
+                    </a:stretch>
+                  </pic:blipFill>
+                  <pic:spPr>
+                    <a:xfrm>
+                      <a:off x="0" y="0"/>
+                      <a:ext cx="4361518" cy="2860833"/>
+                    </a:xfrm>
+                    <a:prstGeom prst="rect">
+                      <a:avLst/>
+                    </a:prstGeom>
+                    <a:ln>
+                      <a:noFill/>
+                    </a:ln>
+                    <a:effectLst>
+                      <a:outerShdw blurRad="292100" dist="139700" dir="2700000" algn="tl" rotWithShape="0">
+                        <a:srgbClr val="333333">
+                          <a:alpha val="65000"/>
+                        </a:srgbClr>
+                      </a:outerShdw>
+                    </a:effectLst>
+                  </pic:spPr>
+                </pic:pic>
+              </a:graphicData>
+            </a:graphic>
+          </wp:inline>
+        </w:drawing>
+      </w:r>
+    </w:p>
+    <w:p>
+      <w:pPr>
+        <w:keepNext/>
+        <w:keepLines/>
+        <w:spacing w:before="40" w:after="0"/>
+        <w:outlineLvl w:val="1"/>
+        <w:rPr>
+          <w:rFonts w:ascii="Times New Roman" w:eastAsiaTheme="majorEastAsia" w:hAnsi="Times New Roman" w:cs="Times New Roman"/>
+          <w:color w:val="2F5496" w:themeColor="accent1" w:themeShade="BF"/>
+          <w:sz w:val="32"/>
+          <w:szCs w:val="32"/>
+        </w:rPr>
+      </w:pPr>
+      <w:r>
+        <w:rPr>
+          <w:rFonts w:ascii="Times New Roman" w:eastAsiaTheme="majorEastAsia" w:hAnsi="Times New Roman" w:cs="Times New Roman"/>
+          <w:color w:val="2F5496" w:themeColor="accent1" w:themeShade="BF"/>
+          <w:sz w:val="32"/>
+          <w:szCs w:val="32"/>
+        </w:rPr>
+        <w:lastRenderedPageBreak/>
+        <w:t>6.1.</w:t>
+      </w:r>
+      <w:r>
+        <w:rPr>
+          <w:rFonts w:ascii="Times New Roman" w:eastAsiaTheme="majorEastAsia" w:hAnsi="Times New Roman" w:cs="Times New Roman"/>
+          <w:color w:val="2F5496" w:themeColor="accent1" w:themeShade="BF"/>
+          <w:sz w:val="32"/>
+          <w:szCs w:val="32"/>
+        </w:rPr>
+        <w:t>5</w:t>
+      </w:r>
+      <w:r>
+        <w:rPr>
+          <w:rFonts w:ascii="Times New Roman" w:eastAsiaTheme="majorEastAsia" w:hAnsi="Times New Roman" w:cs="Times New Roman"/>
+          <w:color w:val="2F5496" w:themeColor="accent1" w:themeShade="BF"/>
+          <w:sz w:val="32"/>
+          <w:szCs w:val="32"/>
+        </w:rPr>
+        <w:t xml:space="preserve"> </w:t>
+      </w:r>
+      <w:r>
+        <w:rPr>
+          <w:rFonts w:ascii="Times New Roman" w:eastAsiaTheme="majorEastAsia" w:hAnsi="Times New Roman" w:cs="Times New Roman"/>
+          <w:color w:val="2F5496" w:themeColor="accent1" w:themeShade="BF"/>
+          <w:sz w:val="32"/>
+          <w:szCs w:val="32"/>
+        </w:rPr>
+        <w:t>Client</w:t>
+      </w:r>
+      <w:r>
+        <w:rPr>
+          <w:rFonts w:ascii="Times New Roman" w:eastAsiaTheme="majorEastAsia" w:hAnsi="Times New Roman" w:cs="Times New Roman"/>
+          <w:color w:val="2F5496" w:themeColor="accent1" w:themeShade="BF"/>
+          <w:sz w:val="32"/>
+          <w:szCs w:val="32"/>
+        </w:rPr>
+        <w:t xml:space="preserve"> </w:t>
+      </w:r>
+      <w:r>
+        <w:rPr>
+          <w:rFonts w:ascii="Times New Roman" w:eastAsiaTheme="majorEastAsia" w:hAnsi="Times New Roman" w:cs="Times New Roman"/>
+          <w:color w:val="2F5496" w:themeColor="accent1" w:themeShade="BF"/>
+          <w:sz w:val="32"/>
+          <w:szCs w:val="32"/>
+        </w:rPr>
+        <w:t>Dashboard</w:t>
+      </w:r>
+      <w:r>
+        <w:rPr>
+          <w:rFonts w:ascii="Times New Roman" w:eastAsiaTheme="majorEastAsia" w:hAnsi="Times New Roman" w:cs="Times New Roman"/>
+          <w:color w:val="2F5496" w:themeColor="accent1" w:themeShade="BF"/>
+          <w:sz w:val="32"/>
+          <w:szCs w:val="32"/>
+        </w:rPr>
+        <w:t xml:space="preserve"> page</w:t>
+      </w:r>
+    </w:p>
+    <w:p>
+      <w:pPr>
+        <w:keepNext/>
+        <w:keepLines/>
+        <w:spacing w:before="40" w:after="0"/>
+        <w:outlineLvl w:val="1"/>
+        <w:rPr>
+          <w:rFonts w:ascii="Times New Roman" w:eastAsiaTheme="majorEastAsia" w:hAnsi="Times New Roman" w:cs="Times New Roman"/>
+          <w:color w:val="2F5496" w:themeColor="accent1" w:themeShade="BF"/>
+          <w:sz w:val="32"/>
+          <w:szCs w:val="32"/>
+        </w:rPr>
+      </w:pPr>
+      <w:r>
+        <w:rPr>
+          <w:rFonts w:ascii="Times New Roman" w:eastAsiaTheme="majorEastAsia" w:hAnsi="Times New Roman" w:cs="Times New Roman"/>
+          <w:color w:val="2F5496" w:themeColor="accent1" w:themeShade="BF"/>
+          <w:sz w:val="32"/>
+          <w:szCs w:val="32"/>
+        </w:rPr>
+        <w:t>6.1.</w:t>
+      </w:r>
+      <w:r>
+        <w:rPr>
+          <w:rFonts w:ascii="Times New Roman" w:eastAsiaTheme="majorEastAsia" w:hAnsi="Times New Roman" w:cs="Times New Roman"/>
+          <w:color w:val="2F5496" w:themeColor="accent1" w:themeShade="BF"/>
+          <w:sz w:val="32"/>
+          <w:szCs w:val="32"/>
+        </w:rPr>
+        <w:t>2</w:t>
+      </w:r>
+      <w:r>
+        <w:rPr>
+          <w:rFonts w:ascii="Times New Roman" w:eastAsiaTheme="majorEastAsia" w:hAnsi="Times New Roman" w:cs="Times New Roman"/>
+          <w:color w:val="2F5496" w:themeColor="accent1" w:themeShade="BF"/>
+          <w:sz w:val="32"/>
+          <w:szCs w:val="32"/>
+        </w:rPr>
+        <w:t xml:space="preserve"> </w:t>
+      </w:r>
+      <w:r>
+        <w:rPr>
+          <w:rFonts w:ascii="Times New Roman" w:eastAsiaTheme="majorEastAsia" w:hAnsi="Times New Roman" w:cs="Times New Roman"/>
+          <w:color w:val="2F5496" w:themeColor="accent1" w:themeShade="BF"/>
+          <w:sz w:val="32"/>
+          <w:szCs w:val="32"/>
+        </w:rPr>
+        <w:t>Driver</w:t>
+      </w:r>
+      <w:r>
+        <w:rPr>
+          <w:rFonts w:ascii="Times New Roman" w:eastAsiaTheme="majorEastAsia" w:hAnsi="Times New Roman" w:cs="Times New Roman"/>
+          <w:color w:val="2F5496" w:themeColor="accent1" w:themeShade="BF"/>
+          <w:sz w:val="32"/>
+          <w:szCs w:val="32"/>
+        </w:rPr>
+        <w:t xml:space="preserve"> </w:t>
+      </w:r>
+      <w:r>
+        <w:rPr>
+          <w:rFonts w:ascii="Times New Roman" w:eastAsiaTheme="majorEastAsia" w:hAnsi="Times New Roman" w:cs="Times New Roman"/>
+          <w:color w:val="2F5496" w:themeColor="accent1" w:themeShade="BF"/>
+          <w:sz w:val="32"/>
+          <w:szCs w:val="32"/>
+        </w:rPr>
+        <w:t>Dashboard</w:t>
+      </w:r>
+      <w:r>
+        <w:rPr>
+          <w:rFonts w:ascii="Times New Roman" w:eastAsiaTheme="majorEastAsia" w:hAnsi="Times New Roman" w:cs="Times New Roman"/>
+          <w:color w:val="2F5496" w:themeColor="accent1" w:themeShade="BF"/>
+          <w:sz w:val="32"/>
+          <w:szCs w:val="32"/>
+        </w:rPr>
+        <w:t xml:space="preserve"> page</w:t>
+      </w:r>
+    </w:p>
+    <w:p>
+      <w:pPr>
+        <w:keepNext/>
+        <w:keepLines/>
+        <w:spacing w:before="40" w:after="0"/>
+        <w:outlineLvl w:val="1"/>
+        <w:rPr>
+          <w:rFonts w:ascii="Times New Roman" w:eastAsiaTheme="majorEastAsia" w:hAnsi="Times New Roman" w:cs="Times New Roman"/>
+          <w:color w:val="2F5496" w:themeColor="accent1" w:themeShade="BF"/>
+          <w:sz w:val="32"/>
+          <w:szCs w:val="32"/>
+        </w:rPr>
+      </w:pPr>
+      <w:r>
+        <w:rPr>
+          <w:rFonts w:ascii="Times New Roman" w:eastAsiaTheme="majorEastAsia" w:hAnsi="Times New Roman" w:cs="Times New Roman"/>
+          <w:color w:val="2F5496" w:themeColor="accent1" w:themeShade="BF"/>
+          <w:sz w:val="32"/>
+          <w:szCs w:val="32"/>
+        </w:rPr>
+        <w:t>6.1.</w:t>
+      </w:r>
+      <w:r>
+        <w:rPr>
+          <w:rFonts w:ascii="Times New Roman" w:eastAsiaTheme="majorEastAsia" w:hAnsi="Times New Roman" w:cs="Times New Roman"/>
+          <w:color w:val="2F5496" w:themeColor="accent1" w:themeShade="BF"/>
+          <w:sz w:val="32"/>
+          <w:szCs w:val="32"/>
+        </w:rPr>
+        <w:t>2</w:t>
+      </w:r>
+      <w:r>
+        <w:rPr>
+          <w:rFonts w:ascii="Times New Roman" w:eastAsiaTheme="majorEastAsia" w:hAnsi="Times New Roman" w:cs="Times New Roman"/>
+          <w:color w:val="2F5496" w:themeColor="accent1" w:themeShade="BF"/>
+          <w:sz w:val="32"/>
+          <w:szCs w:val="32"/>
+        </w:rPr>
+        <w:t xml:space="preserve"> </w:t>
+      </w:r>
+      <w:r>
+        <w:rPr>
+          <w:rFonts w:ascii="Times New Roman" w:eastAsiaTheme="majorEastAsia" w:hAnsi="Times New Roman" w:cs="Times New Roman"/>
+          <w:color w:val="2F5496" w:themeColor="accent1" w:themeShade="BF"/>
+          <w:sz w:val="32"/>
+          <w:szCs w:val="32"/>
+        </w:rPr>
+        <w:t>Admin</w:t>
+      </w:r>
+      <w:r>
+        <w:rPr>
+          <w:rFonts w:ascii="Times New Roman" w:eastAsiaTheme="majorEastAsia" w:hAnsi="Times New Roman" w:cs="Times New Roman"/>
+          <w:color w:val="2F5496" w:themeColor="accent1" w:themeShade="BF"/>
+          <w:sz w:val="32"/>
+          <w:szCs w:val="32"/>
+        </w:rPr>
+        <w:t xml:space="preserve"> </w:t>
+      </w:r>
+      <w:r>
+        <w:rPr>
+          <w:rFonts w:ascii="Times New Roman" w:eastAsiaTheme="majorEastAsia" w:hAnsi="Times New Roman" w:cs="Times New Roman"/>
+          <w:color w:val="2F5496" w:themeColor="accent1" w:themeShade="BF"/>
+          <w:sz w:val="32"/>
+          <w:szCs w:val="32"/>
+        </w:rPr>
+        <w:t>Dashboard</w:t>
+      </w:r>
+      <w:r>
+        <w:rPr>
+          <w:rFonts w:ascii="Times New Roman" w:eastAsiaTheme="majorEastAsia" w:hAnsi="Times New Roman" w:cs="Times New Roman"/>
+          <w:color w:val="2F5496" w:themeColor="accent1" w:themeShade="BF"/>
+          <w:sz w:val="32"/>
+          <w:szCs w:val="32"/>
+        </w:rPr>
+        <w:t xml:space="preserve"> page</w:t>
+      </w:r>
+    </w:p>
+    <w:p>
+      <w:pPr>
+        <w:spacing w:line="360" w:lineRule="auto"/>
+        <w:rPr>
+          <w:rFonts w:ascii="Times New Roman" w:hAnsi="Times New Roman" w:cs="Times New Roman"/>
+          <w:sz w:val="24"/>
+          <w:szCs w:val="24"/>
+        </w:rPr>
+      </w:pPr>
+    </w:p>
+    <w:p>
+      <w:pPr>
         <w:pStyle w:val="Heading2"/>
         <w:spacing w:line="360" w:lineRule="auto"/>
         <w:jc w:val="both"/>
@@ -29525,15 +29746,14 @@
           <w:szCs w:val="36"/>
         </w:rPr>
       </w:pPr>
-      <w:bookmarkStart w:id="76" w:name="_Toc67249032"/>
+      <w:bookmarkStart w:id="69" w:name="_Toc67249031"/>
       <w:r>
         <w:rPr>
           <w:rFonts w:ascii="Times New Roman" w:hAnsi="Times New Roman" w:cs="Times New Roman"/>
           <w:sz w:val="36"/>
           <w:szCs w:val="36"/>
         </w:rPr>
-        <w:lastRenderedPageBreak/>
-        <w:t>6.4</w:t>
+        <w:t>6.</w:t>
       </w:r>
       <w:r>
         <w:rPr>
@@ -29541,551 +29761,212 @@
           <w:sz w:val="36"/>
           <w:szCs w:val="36"/>
         </w:rPr>
-        <w:tab/>
-      </w:r>
+        <w:t>2</w:t>
+      </w:r>
+      <w:bookmarkEnd w:id="69"/>
       <w:r>
         <w:rPr>
           <w:rFonts w:ascii="Times New Roman" w:hAnsi="Times New Roman" w:cs="Times New Roman"/>
           <w:sz w:val="36"/>
           <w:szCs w:val="36"/>
         </w:rPr>
-        <w:t>Sign</w:t>
-      </w:r>
-      <w:r>
+        <w:t xml:space="preserve"> API design</w:t>
+      </w:r>
+    </w:p>
+    <w:p>
+      <w:pPr>
+        <w:jc w:val="center"/>
+        <w:rPr>
+          <w:rFonts w:ascii="Times New Roman" w:hAnsi="Times New Roman" w:cs="Times New Roman"/>
+        </w:rPr>
+      </w:pPr>
+    </w:p>
+    <w:p>
+      <w:pPr>
+        <w:pStyle w:val="Heading2"/>
+        <w:spacing w:line="360" w:lineRule="auto"/>
+        <w:jc w:val="both"/>
         <w:rPr>
           <w:rFonts w:ascii="Times New Roman" w:hAnsi="Times New Roman" w:cs="Times New Roman"/>
           <w:sz w:val="36"/>
           <w:szCs w:val="36"/>
         </w:rPr>
-        <w:t xml:space="preserve">-in and Sign-up </w:t>
-      </w:r>
+      </w:pPr>
+      <w:bookmarkStart w:id="70" w:name="_Toc67249032"/>
       <w:r>
         <w:rPr>
           <w:rFonts w:ascii="Times New Roman" w:hAnsi="Times New Roman" w:cs="Times New Roman"/>
           <w:sz w:val="36"/>
           <w:szCs w:val="36"/>
         </w:rPr>
-        <w:t>page</w:t>
-      </w:r>
-      <w:bookmarkEnd w:id="76"/>
-    </w:p>
-    <w:p>
-      <w:pPr>
-        <w:jc w:val="both"/>
-        <w:rPr>
-          <w:rFonts w:ascii="Times New Roman" w:hAnsi="Times New Roman" w:cs="Times New Roman"/>
-          <w:sz w:val="24"/>
-          <w:szCs w:val="24"/>
-        </w:rPr>
-      </w:pPr>
-      <w:r>
-        <w:rPr>
-          <w:rFonts w:ascii="Times New Roman" w:hAnsi="Times New Roman" w:cs="Times New Roman"/>
-          <w:sz w:val="24"/>
-          <w:szCs w:val="24"/>
-        </w:rPr>
-        <w:t>The sign-in and sign-up page are forms that are developed using material-ui form components, Form validation and error handling is done by the react-hook form page as should a user enter wrong details or submit the form with blank fields errors will be handled and displayed to the user</w:t>
-      </w:r>
-      <w:r>
-        <w:rPr>
-          <w:rFonts w:ascii="Times New Roman" w:hAnsi="Times New Roman" w:cs="Times New Roman"/>
-          <w:sz w:val="24"/>
-          <w:szCs w:val="24"/>
-        </w:rPr>
-        <w:t>.</w:t>
-      </w:r>
-    </w:p>
-    <w:p>
-      <w:pPr>
-        <w:rPr>
-          <w:rFonts w:ascii="Times New Roman" w:hAnsi="Times New Roman" w:cs="Times New Roman"/>
-        </w:rPr>
-      </w:pPr>
-    </w:p>
-    <w:p>
-      <w:pPr>
-        <w:pStyle w:val="Heading2"/>
-        <w:spacing w:line="360" w:lineRule="auto"/>
-        <w:jc w:val="both"/>
+        <w:t>6.</w:t>
+      </w:r>
+      <w:r>
         <w:rPr>
           <w:rFonts w:ascii="Times New Roman" w:hAnsi="Times New Roman" w:cs="Times New Roman"/>
           <w:sz w:val="36"/>
           <w:szCs w:val="36"/>
         </w:rPr>
-      </w:pPr>
-      <w:bookmarkStart w:id="77" w:name="_Toc67249033"/>
+        <w:t>3</w:t>
+      </w:r>
       <w:r>
         <w:rPr>
           <w:rFonts w:ascii="Times New Roman" w:hAnsi="Times New Roman" w:cs="Times New Roman"/>
           <w:sz w:val="36"/>
           <w:szCs w:val="36"/>
         </w:rPr>
-        <w:t>6.7</w:t>
-      </w:r>
+        <w:tab/>
+      </w:r>
+      <w:bookmarkEnd w:id="70"/>
       <w:r>
         <w:rPr>
           <w:rFonts w:ascii="Times New Roman" w:hAnsi="Times New Roman" w:cs="Times New Roman"/>
           <w:sz w:val="36"/>
           <w:szCs w:val="36"/>
         </w:rPr>
-        <w:tab/>
-      </w:r>
-      <w:r>
-        <w:rPr>
-          <w:rFonts w:ascii="Times New Roman" w:hAnsi="Times New Roman" w:cs="Times New Roman"/>
-          <w:sz w:val="36"/>
-          <w:szCs w:val="36"/>
-        </w:rPr>
-        <w:t xml:space="preserve">Client </w:t>
-      </w:r>
-      <w:r>
-        <w:rPr>
-          <w:rFonts w:ascii="Times New Roman" w:hAnsi="Times New Roman" w:cs="Times New Roman"/>
-          <w:sz w:val="36"/>
-          <w:szCs w:val="36"/>
-        </w:rPr>
-        <w:t>Module</w:t>
-      </w:r>
-      <w:bookmarkEnd w:id="77"/>
-    </w:p>
-    <w:p>
-      <w:pPr>
-        <w:pStyle w:val="Heading3"/>
-        <w:rPr>
-          <w:rFonts w:ascii="Times New Roman" w:hAnsi="Times New Roman" w:cs="Times New Roman"/>
-        </w:rPr>
-      </w:pPr>
-      <w:r>
-        <w:rPr>
-          <w:rFonts w:ascii="Times New Roman" w:hAnsi="Times New Roman" w:cs="Times New Roman"/>
-        </w:rPr>
-        <w:tab/>
-      </w:r>
-      <w:bookmarkStart w:id="78" w:name="_Toc67249034"/>
-      <w:r>
-        <w:rPr>
-          <w:rFonts w:ascii="Times New Roman" w:hAnsi="Times New Roman" w:cs="Times New Roman"/>
-        </w:rPr>
-        <w:t>6.7.1</w:t>
-      </w:r>
-      <w:r>
-        <w:rPr>
-          <w:rFonts w:ascii="Times New Roman" w:hAnsi="Times New Roman" w:cs="Times New Roman"/>
-        </w:rPr>
-        <w:tab/>
-      </w:r>
-      <w:r>
-        <w:rPr>
-          <w:rFonts w:ascii="Times New Roman" w:hAnsi="Times New Roman" w:cs="Times New Roman"/>
-        </w:rPr>
-        <w:t>Client Dashboard</w:t>
-      </w:r>
-      <w:bookmarkEnd w:id="78"/>
-    </w:p>
-    <w:p>
-      <w:pPr>
-        <w:pStyle w:val="Heading3"/>
-        <w:rPr>
-          <w:rFonts w:ascii="Times New Roman" w:hAnsi="Times New Roman" w:cs="Times New Roman"/>
-        </w:rPr>
-      </w:pPr>
-      <w:r>
-        <w:rPr>
-          <w:rFonts w:ascii="Times New Roman" w:hAnsi="Times New Roman" w:cs="Times New Roman"/>
-        </w:rPr>
-        <w:tab/>
-      </w:r>
-      <w:bookmarkStart w:id="79" w:name="_Toc67249035"/>
-      <w:r>
-        <w:rPr>
-          <w:rFonts w:ascii="Times New Roman" w:hAnsi="Times New Roman" w:cs="Times New Roman"/>
-        </w:rPr>
-        <w:t>6.7.</w:t>
-      </w:r>
-      <w:r>
-        <w:rPr>
-          <w:rFonts w:ascii="Times New Roman" w:hAnsi="Times New Roman" w:cs="Times New Roman"/>
-        </w:rPr>
-        <w:t>2</w:t>
-      </w:r>
-      <w:r>
-        <w:rPr>
-          <w:rFonts w:ascii="Times New Roman" w:hAnsi="Times New Roman" w:cs="Times New Roman"/>
-        </w:rPr>
-        <w:tab/>
-      </w:r>
-      <w:r>
-        <w:rPr>
-          <w:rFonts w:ascii="Times New Roman" w:hAnsi="Times New Roman" w:cs="Times New Roman"/>
-        </w:rPr>
-        <w:t xml:space="preserve"> Profile Page</w:t>
-      </w:r>
-      <w:bookmarkEnd w:id="79"/>
-    </w:p>
-    <w:p>
-      <w:pPr>
-        <w:pStyle w:val="Heading2"/>
-        <w:spacing w:line="360" w:lineRule="auto"/>
-        <w:jc w:val="both"/>
-        <w:rPr>
-          <w:rFonts w:ascii="Times New Roman" w:hAnsi="Times New Roman" w:cs="Times New Roman"/>
-          <w:sz w:val="36"/>
-          <w:szCs w:val="36"/>
-        </w:rPr>
-      </w:pPr>
-      <w:bookmarkStart w:id="80" w:name="_Toc67249036"/>
-      <w:r>
-        <w:rPr>
-          <w:rFonts w:ascii="Times New Roman" w:hAnsi="Times New Roman" w:cs="Times New Roman"/>
-          <w:sz w:val="36"/>
-          <w:szCs w:val="36"/>
-        </w:rPr>
-        <w:t>6.8</w:t>
-      </w:r>
-      <w:r>
-        <w:rPr>
-          <w:rFonts w:ascii="Times New Roman" w:hAnsi="Times New Roman" w:cs="Times New Roman"/>
-          <w:sz w:val="36"/>
-          <w:szCs w:val="36"/>
-        </w:rPr>
-        <w:tab/>
-      </w:r>
-      <w:r>
-        <w:rPr>
-          <w:rFonts w:ascii="Times New Roman" w:hAnsi="Times New Roman" w:cs="Times New Roman"/>
-          <w:sz w:val="36"/>
-          <w:szCs w:val="36"/>
-        </w:rPr>
-        <w:t xml:space="preserve">Driver </w:t>
-      </w:r>
-      <w:r>
-        <w:rPr>
-          <w:rFonts w:ascii="Times New Roman" w:hAnsi="Times New Roman" w:cs="Times New Roman"/>
-          <w:sz w:val="36"/>
-          <w:szCs w:val="36"/>
-        </w:rPr>
-        <w:t>Module</w:t>
-      </w:r>
-      <w:bookmarkEnd w:id="80"/>
-    </w:p>
-    <w:p>
-      <w:pPr>
-        <w:pStyle w:val="Heading3"/>
-        <w:rPr>
-          <w:rFonts w:ascii="Times New Roman" w:hAnsi="Times New Roman" w:cs="Times New Roman"/>
-        </w:rPr>
-      </w:pPr>
-      <w:r>
-        <w:rPr>
-          <w:rFonts w:ascii="Times New Roman" w:hAnsi="Times New Roman" w:cs="Times New Roman"/>
-        </w:rPr>
-        <w:tab/>
-      </w:r>
-      <w:bookmarkStart w:id="81" w:name="_Toc67249037"/>
-      <w:r>
-        <w:rPr>
-          <w:rFonts w:ascii="Times New Roman" w:hAnsi="Times New Roman" w:cs="Times New Roman"/>
-        </w:rPr>
-        <w:t>6.7.1</w:t>
-      </w:r>
-      <w:r>
-        <w:rPr>
-          <w:rFonts w:ascii="Times New Roman" w:hAnsi="Times New Roman" w:cs="Times New Roman"/>
-        </w:rPr>
-        <w:tab/>
-      </w:r>
-      <w:r>
-        <w:rPr>
-          <w:rFonts w:ascii="Times New Roman" w:hAnsi="Times New Roman" w:cs="Times New Roman"/>
-        </w:rPr>
-        <w:t>Driver Dashboard</w:t>
-      </w:r>
-      <w:bookmarkEnd w:id="81"/>
-    </w:p>
-    <w:p>
-      <w:pPr>
-        <w:pStyle w:val="Heading3"/>
-        <w:rPr>
-          <w:rFonts w:ascii="Times New Roman" w:hAnsi="Times New Roman" w:cs="Times New Roman"/>
-        </w:rPr>
-      </w:pPr>
-      <w:r>
-        <w:rPr>
-          <w:rFonts w:ascii="Times New Roman" w:hAnsi="Times New Roman" w:cs="Times New Roman"/>
-        </w:rPr>
-        <w:tab/>
-      </w:r>
-      <w:bookmarkStart w:id="82" w:name="_Toc67249038"/>
-      <w:r>
-        <w:rPr>
-          <w:rFonts w:ascii="Times New Roman" w:hAnsi="Times New Roman" w:cs="Times New Roman"/>
-        </w:rPr>
-        <w:t>6.7.3</w:t>
-      </w:r>
-      <w:r>
-        <w:rPr>
-          <w:rFonts w:ascii="Times New Roman" w:hAnsi="Times New Roman" w:cs="Times New Roman"/>
-        </w:rPr>
-        <w:tab/>
-      </w:r>
-      <w:r>
-        <w:rPr>
-          <w:rFonts w:ascii="Times New Roman" w:hAnsi="Times New Roman" w:cs="Times New Roman"/>
-        </w:rPr>
-        <w:t>Profile Page</w:t>
-      </w:r>
-      <w:bookmarkEnd w:id="82"/>
-    </w:p>
-    <w:p>
-      <w:pPr>
-        <w:pStyle w:val="Heading2"/>
-        <w:spacing w:line="360" w:lineRule="auto"/>
-        <w:jc w:val="both"/>
-        <w:rPr>
-          <w:rFonts w:ascii="Times New Roman" w:hAnsi="Times New Roman" w:cs="Times New Roman"/>
-          <w:sz w:val="36"/>
-          <w:szCs w:val="36"/>
-        </w:rPr>
-      </w:pPr>
-      <w:bookmarkStart w:id="83" w:name="_Toc67249039"/>
-      <w:r>
-        <w:rPr>
-          <w:rFonts w:ascii="Times New Roman" w:hAnsi="Times New Roman" w:cs="Times New Roman"/>
-          <w:sz w:val="36"/>
-          <w:szCs w:val="36"/>
-        </w:rPr>
-        <w:t>6.9</w:t>
-      </w:r>
-      <w:r>
-        <w:rPr>
-          <w:rFonts w:ascii="Times New Roman" w:hAnsi="Times New Roman" w:cs="Times New Roman"/>
-          <w:sz w:val="36"/>
-          <w:szCs w:val="36"/>
-        </w:rPr>
-        <w:tab/>
-      </w:r>
-      <w:r>
-        <w:rPr>
-          <w:rFonts w:ascii="Times New Roman" w:hAnsi="Times New Roman" w:cs="Times New Roman"/>
-          <w:sz w:val="36"/>
-          <w:szCs w:val="36"/>
-        </w:rPr>
-        <w:t>Discover Page</w:t>
-      </w:r>
-      <w:bookmarkEnd w:id="83"/>
-    </w:p>
-    <w:p>
-      <w:pPr>
-        <w:pStyle w:val="Heading3"/>
-        <w:rPr>
-          <w:rFonts w:ascii="Times New Roman" w:hAnsi="Times New Roman" w:cs="Times New Roman"/>
-        </w:rPr>
-      </w:pPr>
-      <w:r>
-        <w:rPr>
-          <w:rFonts w:ascii="Times New Roman" w:hAnsi="Times New Roman" w:cs="Times New Roman"/>
-        </w:rPr>
-        <w:tab/>
-      </w:r>
-      <w:bookmarkStart w:id="84" w:name="_Toc67249040"/>
-      <w:r>
-        <w:rPr>
-          <w:rFonts w:ascii="Times New Roman" w:hAnsi="Times New Roman" w:cs="Times New Roman"/>
-        </w:rPr>
-        <w:t>6.9.1</w:t>
-      </w:r>
-      <w:r>
-        <w:rPr>
-          <w:rFonts w:ascii="Times New Roman" w:hAnsi="Times New Roman" w:cs="Times New Roman"/>
-        </w:rPr>
-        <w:tab/>
-      </w:r>
-      <w:r>
-        <w:rPr>
-          <w:rFonts w:ascii="Times New Roman" w:hAnsi="Times New Roman" w:cs="Times New Roman"/>
-        </w:rPr>
-        <w:t>About us page</w:t>
-      </w:r>
-      <w:bookmarkEnd w:id="84"/>
-    </w:p>
-    <w:p>
-      <w:pPr>
-        <w:pStyle w:val="Heading3"/>
-        <w:rPr>
-          <w:rFonts w:ascii="Times New Roman" w:hAnsi="Times New Roman" w:cs="Times New Roman"/>
-        </w:rPr>
-      </w:pPr>
-      <w:r>
-        <w:rPr>
-          <w:rFonts w:ascii="Times New Roman" w:hAnsi="Times New Roman" w:cs="Times New Roman"/>
-        </w:rPr>
-        <w:tab/>
-      </w:r>
-      <w:bookmarkStart w:id="85" w:name="_Toc67249041"/>
-      <w:r>
-        <w:rPr>
-          <w:rFonts w:ascii="Times New Roman" w:hAnsi="Times New Roman" w:cs="Times New Roman"/>
-        </w:rPr>
-        <w:t>6.9.2</w:t>
-      </w:r>
-      <w:r>
-        <w:rPr>
-          <w:rFonts w:ascii="Times New Roman" w:hAnsi="Times New Roman" w:cs="Times New Roman"/>
-        </w:rPr>
-        <w:tab/>
-      </w:r>
-      <w:r>
-        <w:rPr>
-          <w:rFonts w:ascii="Times New Roman" w:hAnsi="Times New Roman" w:cs="Times New Roman"/>
-        </w:rPr>
-        <w:t>How it works page</w:t>
-      </w:r>
-      <w:bookmarkEnd w:id="85"/>
-    </w:p>
-    <w:p>
-      <w:pPr>
-        <w:pStyle w:val="Heading2"/>
-        <w:spacing w:line="360" w:lineRule="auto"/>
-        <w:jc w:val="both"/>
-        <w:rPr>
-          <w:rFonts w:ascii="Times New Roman" w:hAnsi="Times New Roman" w:cs="Times New Roman"/>
-          <w:sz w:val="36"/>
-          <w:szCs w:val="36"/>
-        </w:rPr>
-      </w:pPr>
-      <w:bookmarkStart w:id="86" w:name="_Toc67249042"/>
-      <w:r>
-        <w:rPr>
-          <w:rFonts w:ascii="Times New Roman" w:hAnsi="Times New Roman" w:cs="Times New Roman"/>
-          <w:sz w:val="36"/>
-          <w:szCs w:val="36"/>
-        </w:rPr>
-        <w:t>6.10</w:t>
-      </w:r>
-      <w:r>
-        <w:rPr>
-          <w:rFonts w:ascii="Times New Roman" w:hAnsi="Times New Roman" w:cs="Times New Roman"/>
-          <w:sz w:val="36"/>
-          <w:szCs w:val="36"/>
-        </w:rPr>
-        <w:tab/>
-      </w:r>
-      <w:r>
-        <w:rPr>
-          <w:rFonts w:ascii="Times New Roman" w:hAnsi="Times New Roman" w:cs="Times New Roman"/>
-          <w:sz w:val="36"/>
-          <w:szCs w:val="36"/>
-        </w:rPr>
-        <w:t>Services Page</w:t>
-      </w:r>
-      <w:bookmarkEnd w:id="86"/>
-    </w:p>
-    <w:p>
-      <w:pPr>
-        <w:pStyle w:val="Heading2"/>
-        <w:spacing w:line="360" w:lineRule="auto"/>
-        <w:jc w:val="both"/>
-        <w:rPr>
-          <w:rFonts w:ascii="Times New Roman" w:hAnsi="Times New Roman" w:cs="Times New Roman"/>
-          <w:sz w:val="36"/>
-          <w:szCs w:val="36"/>
-        </w:rPr>
-      </w:pPr>
-      <w:bookmarkStart w:id="87" w:name="_Toc67249043"/>
-      <w:r>
-        <w:rPr>
-          <w:rFonts w:ascii="Times New Roman" w:hAnsi="Times New Roman" w:cs="Times New Roman"/>
-          <w:sz w:val="36"/>
-          <w:szCs w:val="36"/>
-        </w:rPr>
-        <w:t>6.11 Admin Module</w:t>
-      </w:r>
-      <w:bookmarkEnd w:id="87"/>
-    </w:p>
-    <w:p>
-      <w:pPr>
-        <w:spacing w:line="360" w:lineRule="auto"/>
-        <w:jc w:val="both"/>
-        <w:rPr>
-          <w:rFonts w:ascii="Times New Roman" w:hAnsi="Times New Roman" w:cs="Times New Roman"/>
-        </w:rPr>
-      </w:pPr>
-    </w:p>
-    <w:p>
-      <w:pPr>
-        <w:spacing w:line="360" w:lineRule="auto"/>
-        <w:jc w:val="both"/>
-        <w:rPr>
-          <w:rFonts w:ascii="Times New Roman" w:hAnsi="Times New Roman" w:cs="Times New Roman"/>
-        </w:rPr>
-      </w:pPr>
-    </w:p>
-    <w:p>
-      <w:pPr>
-        <w:spacing w:line="360" w:lineRule="auto"/>
-        <w:jc w:val="both"/>
-        <w:rPr>
-          <w:rFonts w:ascii="Times New Roman" w:hAnsi="Times New Roman" w:cs="Times New Roman"/>
-        </w:rPr>
-      </w:pPr>
-    </w:p>
-    <w:p>
-      <w:pPr>
-        <w:spacing w:line="360" w:lineRule="auto"/>
-        <w:jc w:val="both"/>
-        <w:rPr>
-          <w:rFonts w:ascii="Times New Roman" w:hAnsi="Times New Roman" w:cs="Times New Roman"/>
-        </w:rPr>
-      </w:pPr>
-    </w:p>
-    <w:p>
-      <w:pPr>
-        <w:spacing w:line="360" w:lineRule="auto"/>
-        <w:jc w:val="both"/>
-        <w:rPr>
-          <w:rFonts w:ascii="Times New Roman" w:hAnsi="Times New Roman" w:cs="Times New Roman"/>
-        </w:rPr>
-      </w:pPr>
-    </w:p>
-    <w:p>
-      <w:pPr>
-        <w:spacing w:line="360" w:lineRule="auto"/>
-        <w:jc w:val="both"/>
-        <w:rPr>
-          <w:rFonts w:ascii="Times New Roman" w:hAnsi="Times New Roman" w:cs="Times New Roman"/>
-        </w:rPr>
-      </w:pPr>
-    </w:p>
-    <w:p>
-      <w:pPr>
-        <w:spacing w:line="360" w:lineRule="auto"/>
-        <w:jc w:val="both"/>
-        <w:rPr>
-          <w:rFonts w:ascii="Times New Roman" w:hAnsi="Times New Roman" w:cs="Times New Roman"/>
-        </w:rPr>
-      </w:pPr>
-    </w:p>
-    <w:p>
-      <w:pPr>
-        <w:spacing w:line="360" w:lineRule="auto"/>
-        <w:jc w:val="both"/>
-        <w:rPr>
-          <w:rFonts w:ascii="Times New Roman" w:hAnsi="Times New Roman" w:cs="Times New Roman"/>
-        </w:rPr>
-      </w:pPr>
-    </w:p>
-    <w:p>
-      <w:pPr>
-        <w:rPr>
-          <w:rFonts w:ascii="Times New Roman" w:hAnsi="Times New Roman" w:cs="Times New Roman"/>
-        </w:rPr>
-      </w:pPr>
-      <w:r>
-        <w:rPr>
-          <w:rFonts w:ascii="Times New Roman" w:hAnsi="Times New Roman" w:cs="Times New Roman"/>
-        </w:rPr>
-        <w:br w:type="page"/>
-      </w:r>
+        <w:t>Backend Design</w:t>
+      </w:r>
+    </w:p>
+    <w:p>
+      <w:pPr>
+        <w:rPr>
+          <w:rFonts w:ascii="Times New Roman" w:hAnsi="Times New Roman" w:cs="Times New Roman"/>
+        </w:rPr>
+      </w:pPr>
+    </w:p>
+    <w:p>
+      <w:pPr>
+        <w:rPr>
+          <w:rFonts w:ascii="Times New Roman" w:hAnsi="Times New Roman" w:cs="Times New Roman"/>
+        </w:rPr>
+      </w:pPr>
+    </w:p>
+    <w:p>
+      <w:pPr>
+        <w:rPr>
+          <w:rFonts w:ascii="Times New Roman" w:hAnsi="Times New Roman" w:cs="Times New Roman"/>
+        </w:rPr>
+      </w:pPr>
+    </w:p>
+    <w:p>
+      <w:pPr>
+        <w:rPr>
+          <w:rFonts w:ascii="Times New Roman" w:hAnsi="Times New Roman" w:cs="Times New Roman"/>
+        </w:rPr>
+      </w:pPr>
+    </w:p>
+    <w:p>
+      <w:pPr>
+        <w:rPr>
+          <w:rFonts w:ascii="Times New Roman" w:hAnsi="Times New Roman" w:cs="Times New Roman"/>
+        </w:rPr>
+      </w:pPr>
+    </w:p>
+    <w:p>
+      <w:pPr>
+        <w:rPr>
+          <w:rFonts w:ascii="Times New Roman" w:hAnsi="Times New Roman" w:cs="Times New Roman"/>
+        </w:rPr>
+      </w:pPr>
+    </w:p>
+    <w:p>
+      <w:pPr>
+        <w:rPr>
+          <w:rFonts w:ascii="Times New Roman" w:hAnsi="Times New Roman" w:cs="Times New Roman"/>
+        </w:rPr>
+      </w:pPr>
+    </w:p>
+    <w:p>
+      <w:pPr>
+        <w:rPr>
+          <w:rFonts w:ascii="Times New Roman" w:hAnsi="Times New Roman" w:cs="Times New Roman"/>
+        </w:rPr>
+      </w:pPr>
+    </w:p>
+    <w:p>
+      <w:pPr>
+        <w:rPr>
+          <w:rFonts w:ascii="Times New Roman" w:hAnsi="Times New Roman" w:cs="Times New Roman"/>
+        </w:rPr>
+      </w:pPr>
+    </w:p>
+    <w:p>
+      <w:pPr>
+        <w:rPr>
+          <w:rFonts w:ascii="Times New Roman" w:hAnsi="Times New Roman" w:cs="Times New Roman"/>
+        </w:rPr>
+      </w:pPr>
+    </w:p>
+    <w:p>
+      <w:pPr>
+        <w:rPr>
+          <w:rFonts w:ascii="Times New Roman" w:hAnsi="Times New Roman" w:cs="Times New Roman"/>
+        </w:rPr>
+      </w:pPr>
+    </w:p>
+    <w:p>
+      <w:pPr>
+        <w:rPr>
+          <w:rFonts w:ascii="Times New Roman" w:hAnsi="Times New Roman" w:cs="Times New Roman"/>
+        </w:rPr>
+      </w:pPr>
+    </w:p>
+    <w:p>
+      <w:pPr>
+        <w:rPr>
+          <w:rFonts w:ascii="Times New Roman" w:hAnsi="Times New Roman" w:cs="Times New Roman"/>
+        </w:rPr>
+      </w:pPr>
+    </w:p>
+    <w:p>
+      <w:pPr>
+        <w:rPr>
+          <w:rFonts w:ascii="Times New Roman" w:hAnsi="Times New Roman" w:cs="Times New Roman"/>
+        </w:rPr>
+      </w:pPr>
+    </w:p>
+    <w:p>
+      <w:pPr>
+        <w:rPr>
+          <w:rFonts w:ascii="Times New Roman" w:hAnsi="Times New Roman" w:cs="Times New Roman"/>
+        </w:rPr>
+      </w:pPr>
+    </w:p>
+    <w:p>
+      <w:pPr>
+        <w:rPr>
+          <w:rFonts w:ascii="Times New Roman" w:hAnsi="Times New Roman" w:cs="Times New Roman"/>
+        </w:rPr>
+        <w:sectPr>
+          <w:pgSz w:w="12240" w:h="15840"/>
+          <w:pgMar w:top="720" w:right="720" w:bottom="720" w:left="720" w:header="720" w:footer="720" w:gutter="0"/>
+          <w:cols w:space="720"/>
+          <w:titlePg/>
+          <w:docGrid w:linePitch="360"/>
+        </w:sectPr>
+      </w:pPr>
+    </w:p>
+    <w:p>
+      <w:pPr>
+        <w:rPr>
+          <w:rFonts w:ascii="Times New Roman" w:hAnsi="Times New Roman" w:cs="Times New Roman"/>
+        </w:rPr>
+        <w:sectPr>
+          <w:type w:val="continuous"/>
+          <w:pgSz w:w="12240" w:h="15840"/>
+          <w:pgMar w:top="720" w:right="720" w:bottom="720" w:left="720" w:header="720" w:footer="720" w:gutter="0"/>
+          <w:cols w:space="720"/>
+          <w:titlePg/>
+          <w:docGrid w:linePitch="360"/>
+        </w:sectPr>
+      </w:pPr>
+    </w:p>
+    <w:p>
+      <w:pPr>
+        <w:rPr>
+          <w:rFonts w:ascii="Times New Roman" w:hAnsi="Times New Roman" w:cs="Times New Roman"/>
+        </w:rPr>
+      </w:pPr>
     </w:p>
     <w:p>
       <w:pPr>
@@ -30098,14 +29979,13 @@
           <w:szCs w:val="40"/>
         </w:rPr>
       </w:pPr>
-      <w:bookmarkStart w:id="88" w:name="_Toc67249044"/>
+      <w:bookmarkStart w:id="71" w:name="_Toc67249044"/>
       <w:r>
         <w:rPr>
           <w:rFonts w:ascii="Times New Roman" w:hAnsi="Times New Roman" w:cs="Times New Roman"/>
           <w:sz w:val="40"/>
           <w:szCs w:val="40"/>
         </w:rPr>
-        <w:lastRenderedPageBreak/>
         <w:t>CHAPTER SEVEN</w:t>
       </w:r>
       <w:r>
@@ -30116,7 +29996,7 @@
         </w:rPr>
         <w:t>: CONCLUSION AND RECOMMENDATIONS.</w:t>
       </w:r>
-      <w:bookmarkEnd w:id="88"/>
+      <w:bookmarkEnd w:id="71"/>
     </w:p>
     <w:p>
       <w:pPr>
@@ -30330,7 +30210,7 @@
           <w:szCs w:val="40"/>
         </w:rPr>
       </w:pPr>
-      <w:bookmarkStart w:id="89" w:name="_Toc67249045"/>
+      <w:bookmarkStart w:id="72" w:name="_Toc67249045"/>
       <w:r>
         <w:rPr>
           <w:rFonts w:ascii="Times New Roman" w:hAnsi="Times New Roman" w:cs="Times New Roman"/>
@@ -30340,7 +30220,7 @@
         <w:lastRenderedPageBreak/>
         <w:t>REFERENCES</w:t>
       </w:r>
-      <w:bookmarkEnd w:id="89"/>
+      <w:bookmarkEnd w:id="72"/>
     </w:p>
     <w:p>
       <w:pPr>
@@ -30368,7 +30248,7 @@
         </w:rPr>
         <w:t>transport (Cathy Macharis &amp; Silvio Nocera, 2019)-</w:t>
       </w:r>
-      <w:hyperlink r:id="rId28" w:history="1">
+      <w:hyperlink r:id="rId26" w:history="1">
         <w:r>
           <w:rPr>
             <w:rStyle w:val="Hyperlink"/>
@@ -30415,7 +30295,7 @@
         </w:rPr>
         <w:t xml:space="preserve"> - </w:t>
       </w:r>
-      <w:hyperlink r:id="rId29" w:history="1">
+      <w:hyperlink r:id="rId27" w:history="1">
         <w:r>
           <w:rPr>
             <w:rStyle w:val="Hyperlink"/>
@@ -30499,7 +30379,7 @@
         </w:rPr>
         <w:t xml:space="preserve">- </w:t>
       </w:r>
-      <w:hyperlink r:id="rId30" w:history="1">
+      <w:hyperlink r:id="rId28" w:history="1">
         <w:r>
           <w:rPr>
             <w:rStyle w:val="Hyperlink"/>
@@ -30611,7 +30491,7 @@
         </w:rPr>
         <w:t xml:space="preserve"> </w:t>
       </w:r>
-      <w:hyperlink r:id="rId31" w:history="1">
+      <w:hyperlink r:id="rId29" w:history="1">
         <w:r>
           <w:rPr>
             <w:rStyle w:val="Hyperlink"/>
@@ -30807,7 +30687,7 @@
           <w:szCs w:val="40"/>
         </w:rPr>
       </w:pPr>
-      <w:bookmarkStart w:id="90" w:name="_Toc67249046"/>
+      <w:bookmarkStart w:id="73" w:name="_Toc67249046"/>
       <w:r>
         <w:rPr>
           <w:rFonts w:ascii="Times New Roman" w:hAnsi="Times New Roman" w:cs="Times New Roman"/>
@@ -30824,7 +30704,7 @@
         </w:rPr>
         <w:t>IX</w:t>
       </w:r>
-      <w:bookmarkEnd w:id="90"/>
+      <w:bookmarkEnd w:id="73"/>
     </w:p>
     <w:p>
       <w:pPr>
@@ -36381,7 +36261,7 @@
   <w:style w:type="paragraph" w:default="1" w:styleId="Normal">
     <w:name w:val="Normal"/>
     <w:qFormat/>
-    <w:rsid w:val="00A50538"/>
+    <w:rsid w:val="002E0652"/>
   </w:style>
   <w:style w:type="paragraph" w:styleId="Heading1">
     <w:name w:val="heading 1"/>

</xml_diff>